<commit_message>
Update pandoc template for improved document generation
</commit_message>
<xml_diff>
--- a/pandoc-template.docx
+++ b/pandoc-template.docx
@@ -5,135 +5,185 @@
     <w:p>
       <w:pPr>
         <w:pStyle w:val="Heading1"/>
+        <w:rPr>
+          <w:lang w:val="en-GB"/>
+        </w:rPr>
       </w:pPr>
       <w:bookmarkStart w:id="0" w:name="github-flavoured-markdown-features-demo"/>
-      <w:proofErr w:type="spellStart"/>
-      <w:r>
-        <w:t>GitHub</w:t>
-      </w:r>
-      <w:proofErr w:type="spellEnd"/>
-      <w:r>
-        <w:t xml:space="preserve"> </w:t>
-      </w:r>
-      <w:proofErr w:type="spellStart"/>
-      <w:r>
-        <w:t>Flavoured</w:t>
-      </w:r>
-      <w:proofErr w:type="spellEnd"/>
-      <w:r>
-        <w:t xml:space="preserve"> </w:t>
-      </w:r>
-      <w:proofErr w:type="spellStart"/>
-      <w:r>
-        <w:t>Markdown</w:t>
-      </w:r>
-      <w:proofErr w:type="spellEnd"/>
-      <w:r>
-        <w:t xml:space="preserve"> Features Demo</w:t>
+      <w:r>
+        <w:rPr>
+          <w:lang w:val="en-GB"/>
+        </w:rPr>
+        <w:t>GitHub Flavoured Markdown Features Demo</w:t>
       </w:r>
     </w:p>
     <w:p>
       <w:pPr>
         <w:pStyle w:val="FirstParagraph"/>
-      </w:pPr>
-      <w:r>
+        <w:rPr>
+          <w:lang w:val="en-GB"/>
+        </w:rPr>
+      </w:pPr>
+      <w:r>
+        <w:rPr>
+          <w:lang w:val="en-GB"/>
+        </w:rPr>
         <w:t>This document demonstrates the most commonly used features of GitHub Flavoured Markdown (GFM).</w:t>
       </w:r>
     </w:p>
     <w:p>
       <w:pPr>
         <w:pStyle w:val="Heading2"/>
+        <w:rPr>
+          <w:lang w:val="en-GB"/>
+        </w:rPr>
       </w:pPr>
       <w:bookmarkStart w:id="1" w:name="headers"/>
       <w:r>
+        <w:rPr>
+          <w:lang w:val="en-GB"/>
+        </w:rPr>
         <w:t>Headers</w:t>
       </w:r>
     </w:p>
     <w:p>
       <w:pPr>
         <w:pStyle w:val="FirstParagraph"/>
-      </w:pPr>
-      <w:r>
+        <w:rPr>
+          <w:lang w:val="en-GB"/>
+        </w:rPr>
+      </w:pPr>
+      <w:r>
+        <w:rPr>
+          <w:lang w:val="en-GB"/>
+        </w:rPr>
         <w:t xml:space="preserve">You can create headers using </w:t>
       </w:r>
       <w:r>
         <w:rPr>
           <w:rStyle w:val="VerbatimChar"/>
+          <w:lang w:val="en-GB"/>
         </w:rPr>
         <w:t>#</w:t>
       </w:r>
       <w:r>
+        <w:rPr>
+          <w:lang w:val="en-GB"/>
+        </w:rPr>
         <w:t xml:space="preserve"> symbols. The number of </w:t>
       </w:r>
       <w:r>
         <w:rPr>
           <w:rStyle w:val="VerbatimChar"/>
+          <w:lang w:val="en-GB"/>
         </w:rPr>
         <w:t>#</w:t>
       </w:r>
       <w:r>
+        <w:rPr>
+          <w:lang w:val="en-GB"/>
+        </w:rPr>
         <w:t xml:space="preserve"> symbols determines the header level:</w:t>
       </w:r>
     </w:p>
     <w:p>
       <w:pPr>
         <w:pStyle w:val="Heading1"/>
+        <w:rPr>
+          <w:lang w:val="en-GB"/>
+        </w:rPr>
       </w:pPr>
       <w:bookmarkStart w:id="2" w:name="header-1-h1"/>
       <w:bookmarkEnd w:id="0"/>
       <w:bookmarkEnd w:id="1"/>
       <w:r>
+        <w:rPr>
+          <w:lang w:val="en-GB"/>
+        </w:rPr>
         <w:t>Header 1 (H1)</w:t>
       </w:r>
     </w:p>
     <w:p>
       <w:pPr>
         <w:pStyle w:val="Heading2"/>
+        <w:rPr>
+          <w:lang w:val="en-GB"/>
+        </w:rPr>
       </w:pPr>
       <w:bookmarkStart w:id="3" w:name="header-2-h2"/>
       <w:r>
+        <w:rPr>
+          <w:lang w:val="en-GB"/>
+        </w:rPr>
         <w:t>Header 2 (H2)</w:t>
       </w:r>
     </w:p>
     <w:p>
       <w:pPr>
         <w:pStyle w:val="Heading3"/>
+        <w:rPr>
+          <w:lang w:val="en-GB"/>
+        </w:rPr>
       </w:pPr>
       <w:bookmarkStart w:id="4" w:name="header-3-h3"/>
       <w:r>
+        <w:rPr>
+          <w:lang w:val="en-GB"/>
+        </w:rPr>
         <w:t>Header 3 (H3)</w:t>
       </w:r>
     </w:p>
     <w:p>
       <w:pPr>
         <w:pStyle w:val="Heading4"/>
+        <w:rPr>
+          <w:lang w:val="en-GB"/>
+        </w:rPr>
       </w:pPr>
       <w:bookmarkStart w:id="5" w:name="header-4-h4"/>
       <w:r>
+        <w:rPr>
+          <w:lang w:val="en-GB"/>
+        </w:rPr>
         <w:t>Header 4 (H4)</w:t>
       </w:r>
     </w:p>
     <w:p>
       <w:pPr>
         <w:pStyle w:val="Heading5"/>
+        <w:rPr>
+          <w:lang w:val="en-GB"/>
+        </w:rPr>
       </w:pPr>
       <w:bookmarkStart w:id="6" w:name="header-5-h5"/>
       <w:r>
+        <w:rPr>
+          <w:lang w:val="en-GB"/>
+        </w:rPr>
         <w:t>Header 5 (H5)</w:t>
       </w:r>
     </w:p>
     <w:p>
       <w:pPr>
         <w:pStyle w:val="Heading6"/>
+        <w:rPr>
+          <w:lang w:val="en-GB"/>
+        </w:rPr>
       </w:pPr>
       <w:bookmarkStart w:id="7" w:name="header-6-h6"/>
       <w:r>
+        <w:rPr>
+          <w:lang w:val="en-GB"/>
+        </w:rPr>
         <w:t>Header 6 (H6)</w:t>
       </w:r>
     </w:p>
     <w:p>
       <w:pPr>
         <w:pStyle w:val="Heading2"/>
+        <w:rPr>
+          <w:lang w:val="en-GB"/>
+        </w:rPr>
       </w:pPr>
       <w:bookmarkStart w:id="8" w:name="text-formatting"/>
       <w:bookmarkEnd w:id="3"/>
@@ -142,35 +192,50 @@
       <w:bookmarkEnd w:id="6"/>
       <w:bookmarkEnd w:id="7"/>
       <w:r>
+        <w:rPr>
+          <w:lang w:val="en-GB"/>
+        </w:rPr>
         <w:t>Text Formatting</w:t>
       </w:r>
     </w:p>
     <w:p>
       <w:pPr>
         <w:pStyle w:val="FirstParagraph"/>
+        <w:rPr>
+          <w:lang w:val="en-GB"/>
+        </w:rPr>
       </w:pPr>
       <w:r>
         <w:rPr>
           <w:b/>
           <w:bCs/>
+          <w:lang w:val="en-GB"/>
         </w:rPr>
         <w:t>Bold text</w:t>
       </w:r>
       <w:r>
+        <w:rPr>
+          <w:lang w:val="en-GB"/>
+        </w:rPr>
         <w:t xml:space="preserve"> using </w:t>
       </w:r>
       <w:r>
         <w:rPr>
           <w:rStyle w:val="VerbatimChar"/>
+          <w:lang w:val="en-GB"/>
         </w:rPr>
         <w:t>**bold**</w:t>
       </w:r>
       <w:r>
+        <w:rPr>
+          <w:lang w:val="en-GB"/>
+        </w:rPr>
         <w:t xml:space="preserve"> or </w:t>
       </w:r>
       <w:r>
         <w:rPr>
           <w:rStyle w:val="VerbatimChar"/>
+          <w:lang w:val="en-GB"/>
         </w:rPr>
         <w:t>__bold__</w:t>
       </w:r>
@@ -178,29 +243,41 @@
     <w:p>
       <w:pPr>
         <w:pStyle w:val="BodyText"/>
+        <w:rPr>
+          <w:lang w:val="en-GB"/>
+        </w:rPr>
       </w:pPr>
       <w:r>
         <w:rPr>
           <w:i/>
           <w:iCs/>
+          <w:lang w:val="en-GB"/>
         </w:rPr>
         <w:t>Italic text</w:t>
       </w:r>
       <w:r>
+        <w:rPr>
+          <w:lang w:val="en-GB"/>
+        </w:rPr>
         <w:t xml:space="preserve"> using </w:t>
       </w:r>
       <w:r>
         <w:rPr>
           <w:rStyle w:val="VerbatimChar"/>
+          <w:lang w:val="en-GB"/>
         </w:rPr>
         <w:t>*italic*</w:t>
       </w:r>
       <w:r>
+        <w:rPr>
+          <w:lang w:val="en-GB"/>
+        </w:rPr>
         <w:t xml:space="preserve"> or </w:t>
       </w:r>
       <w:r>
         <w:rPr>
           <w:rStyle w:val="VerbatimChar"/>
+          <w:lang w:val="en-GB"/>
         </w:rPr>
         <w:t>_italic_</w:t>
       </w:r>
@@ -208,6 +285,9 @@
     <w:p>
       <w:pPr>
         <w:pStyle w:val="BodyText"/>
+        <w:rPr>
+          <w:lang w:val="en-GB"/>
+        </w:rPr>
       </w:pPr>
       <w:r>
         <w:rPr>
@@ -215,15 +295,20 @@
           <w:bCs/>
           <w:i/>
           <w:iCs/>
+          <w:lang w:val="en-GB"/>
         </w:rPr>
         <w:t>Bold and italic</w:t>
       </w:r>
       <w:r>
+        <w:rPr>
+          <w:lang w:val="en-GB"/>
+        </w:rPr>
         <w:t xml:space="preserve"> using </w:t>
       </w:r>
       <w:r>
         <w:rPr>
           <w:rStyle w:val="VerbatimChar"/>
+          <w:lang w:val="en-GB"/>
         </w:rPr>
         <w:t>***bold and italic***</w:t>
       </w:r>
@@ -231,19 +316,27 @@
     <w:p>
       <w:pPr>
         <w:pStyle w:val="BodyText"/>
+        <w:rPr>
+          <w:lang w:val="en-GB"/>
+        </w:rPr>
       </w:pPr>
       <w:r>
         <w:rPr>
           <w:strike/>
+          <w:lang w:val="en-GB"/>
         </w:rPr>
         <w:t>Strikethrough text</w:t>
       </w:r>
       <w:r>
+        <w:rPr>
+          <w:lang w:val="en-GB"/>
+        </w:rPr>
         <w:t xml:space="preserve"> using </w:t>
       </w:r>
       <w:r>
         <w:rPr>
           <w:rStyle w:val="VerbatimChar"/>
+          <w:lang w:val="en-GB"/>
         </w:rPr>
         <w:t>~~strikethrough~~</w:t>
       </w:r>
@@ -251,19 +344,31 @@
     <w:p>
       <w:pPr>
         <w:pStyle w:val="Heading2"/>
+        <w:rPr>
+          <w:lang w:val="en-GB"/>
+        </w:rPr>
       </w:pPr>
       <w:bookmarkStart w:id="9" w:name="lists"/>
       <w:bookmarkEnd w:id="8"/>
       <w:r>
+        <w:rPr>
+          <w:lang w:val="en-GB"/>
+        </w:rPr>
         <w:t>Lists</w:t>
       </w:r>
     </w:p>
     <w:p>
       <w:pPr>
         <w:pStyle w:val="Heading3"/>
+        <w:rPr>
+          <w:lang w:val="en-GB"/>
+        </w:rPr>
       </w:pPr>
       <w:bookmarkStart w:id="10" w:name="unordered-lists"/>
       <w:r>
+        <w:rPr>
+          <w:lang w:val="en-GB"/>
+        </w:rPr>
         <w:t>Unordered Lists</w:t>
       </w:r>
     </w:p>
@@ -274,8 +379,14 @@
           <w:ilvl w:val="0"/>
           <w:numId w:val="24"/>
         </w:numPr>
-      </w:pPr>
-      <w:r>
+        <w:rPr>
+          <w:lang w:val="en-GB"/>
+        </w:rPr>
+      </w:pPr>
+      <w:r>
+        <w:rPr>
+          <w:lang w:val="en-GB"/>
+        </w:rPr>
         <w:t>Item 1</w:t>
       </w:r>
     </w:p>
@@ -286,8 +397,14 @@
           <w:ilvl w:val="0"/>
           <w:numId w:val="24"/>
         </w:numPr>
-      </w:pPr>
-      <w:r>
+        <w:rPr>
+          <w:lang w:val="en-GB"/>
+        </w:rPr>
+      </w:pPr>
+      <w:r>
+        <w:rPr>
+          <w:lang w:val="en-GB"/>
+        </w:rPr>
         <w:t>Item 2</w:t>
       </w:r>
     </w:p>
@@ -298,8 +415,14 @@
           <w:ilvl w:val="1"/>
           <w:numId w:val="25"/>
         </w:numPr>
-      </w:pPr>
-      <w:r>
+        <w:rPr>
+          <w:lang w:val="en-GB"/>
+        </w:rPr>
+      </w:pPr>
+      <w:r>
+        <w:rPr>
+          <w:lang w:val="en-GB"/>
+        </w:rPr>
         <w:t>Nested item 2.1</w:t>
       </w:r>
     </w:p>
@@ -310,8 +433,14 @@
           <w:ilvl w:val="1"/>
           <w:numId w:val="25"/>
         </w:numPr>
-      </w:pPr>
-      <w:r>
+        <w:rPr>
+          <w:lang w:val="en-GB"/>
+        </w:rPr>
+      </w:pPr>
+      <w:r>
+        <w:rPr>
+          <w:lang w:val="en-GB"/>
+        </w:rPr>
         <w:t>Nested item 2.2</w:t>
       </w:r>
     </w:p>
@@ -322,8 +451,14 @@
           <w:ilvl w:val="2"/>
           <w:numId w:val="26"/>
         </w:numPr>
-      </w:pPr>
-      <w:r>
+        <w:rPr>
+          <w:lang w:val="en-GB"/>
+        </w:rPr>
+      </w:pPr>
+      <w:r>
+        <w:rPr>
+          <w:lang w:val="en-GB"/>
+        </w:rPr>
         <w:t>Double nested item 2.2.1</w:t>
       </w:r>
     </w:p>
@@ -334,18 +469,30 @@
           <w:ilvl w:val="0"/>
           <w:numId w:val="24"/>
         </w:numPr>
-      </w:pPr>
-      <w:r>
+        <w:rPr>
+          <w:lang w:val="en-GB"/>
+        </w:rPr>
+      </w:pPr>
+      <w:r>
+        <w:rPr>
+          <w:lang w:val="en-GB"/>
+        </w:rPr>
         <w:t>Item 3</w:t>
       </w:r>
     </w:p>
     <w:p>
       <w:pPr>
         <w:pStyle w:val="Heading3"/>
+        <w:rPr>
+          <w:lang w:val="en-GB"/>
+        </w:rPr>
       </w:pPr>
       <w:bookmarkStart w:id="11" w:name="ordered-lists"/>
       <w:bookmarkEnd w:id="10"/>
       <w:r>
+        <w:rPr>
+          <w:lang w:val="en-GB"/>
+        </w:rPr>
         <w:t>Ordered Lists</w:t>
       </w:r>
     </w:p>
@@ -356,8 +503,14 @@
           <w:ilvl w:val="0"/>
           <w:numId w:val="27"/>
         </w:numPr>
-      </w:pPr>
-      <w:r>
+        <w:rPr>
+          <w:lang w:val="en-GB"/>
+        </w:rPr>
+      </w:pPr>
+      <w:r>
+        <w:rPr>
+          <w:lang w:val="en-GB"/>
+        </w:rPr>
         <w:t>First item</w:t>
       </w:r>
     </w:p>
@@ -368,8 +521,14 @@
           <w:ilvl w:val="0"/>
           <w:numId w:val="27"/>
         </w:numPr>
-      </w:pPr>
-      <w:r>
+        <w:rPr>
+          <w:lang w:val="en-GB"/>
+        </w:rPr>
+      </w:pPr>
+      <w:r>
+        <w:rPr>
+          <w:lang w:val="en-GB"/>
+        </w:rPr>
         <w:t>Second item</w:t>
       </w:r>
     </w:p>
@@ -380,8 +539,14 @@
           <w:ilvl w:val="1"/>
           <w:numId w:val="28"/>
         </w:numPr>
-      </w:pPr>
-      <w:r>
+        <w:rPr>
+          <w:lang w:val="en-GB"/>
+        </w:rPr>
+      </w:pPr>
+      <w:r>
+        <w:rPr>
+          <w:lang w:val="en-GB"/>
+        </w:rPr>
         <w:t>Nested numbered item</w:t>
       </w:r>
     </w:p>
@@ -392,8 +557,14 @@
           <w:ilvl w:val="1"/>
           <w:numId w:val="28"/>
         </w:numPr>
-      </w:pPr>
-      <w:r>
+        <w:rPr>
+          <w:lang w:val="en-GB"/>
+        </w:rPr>
+      </w:pPr>
+      <w:r>
+        <w:rPr>
+          <w:lang w:val="en-GB"/>
+        </w:rPr>
         <w:t>Another nested item</w:t>
       </w:r>
     </w:p>
@@ -404,18 +575,30 @@
           <w:ilvl w:val="0"/>
           <w:numId w:val="27"/>
         </w:numPr>
-      </w:pPr>
-      <w:r>
+        <w:rPr>
+          <w:lang w:val="en-GB"/>
+        </w:rPr>
+      </w:pPr>
+      <w:r>
+        <w:rPr>
+          <w:lang w:val="en-GB"/>
+        </w:rPr>
         <w:t>Third item</w:t>
       </w:r>
     </w:p>
     <w:p>
       <w:pPr>
         <w:pStyle w:val="Heading3"/>
+        <w:rPr>
+          <w:lang w:val="en-GB"/>
+        </w:rPr>
       </w:pPr>
       <w:bookmarkStart w:id="12" w:name="task-lists-github-extension"/>
       <w:bookmarkEnd w:id="11"/>
       <w:r>
+        <w:rPr>
+          <w:lang w:val="en-GB"/>
+        </w:rPr>
         <w:lastRenderedPageBreak/>
         <w:t>Task Lists (GitHub Extension)</w:t>
       </w:r>
@@ -427,8 +610,14 @@
           <w:ilvl w:val="0"/>
           <w:numId w:val="29"/>
         </w:numPr>
-      </w:pPr>
-      <w:r>
+        <w:rPr>
+          <w:lang w:val="en-GB"/>
+        </w:rPr>
+      </w:pPr>
+      <w:r>
+        <w:rPr>
+          <w:lang w:val="en-GB"/>
+        </w:rPr>
         <w:t>Completed task</w:t>
       </w:r>
     </w:p>
@@ -439,8 +628,14 @@
           <w:ilvl w:val="0"/>
           <w:numId w:val="30"/>
         </w:numPr>
-      </w:pPr>
-      <w:r>
+        <w:rPr>
+          <w:lang w:val="en-GB"/>
+        </w:rPr>
+      </w:pPr>
+      <w:r>
+        <w:rPr>
+          <w:lang w:val="en-GB"/>
+        </w:rPr>
         <w:t>Incomplete task</w:t>
       </w:r>
     </w:p>
@@ -451,8 +646,14 @@
           <w:ilvl w:val="0"/>
           <w:numId w:val="31"/>
         </w:numPr>
-      </w:pPr>
-      <w:r>
+        <w:rPr>
+          <w:lang w:val="en-GB"/>
+        </w:rPr>
+      </w:pPr>
+      <w:r>
+        <w:rPr>
+          <w:lang w:val="en-GB"/>
+        </w:rPr>
         <w:t>Another completed task</w:t>
       </w:r>
     </w:p>
@@ -463,8 +664,14 @@
           <w:ilvl w:val="1"/>
           <w:numId w:val="32"/>
         </w:numPr>
-      </w:pPr>
-      <w:r>
+        <w:rPr>
+          <w:lang w:val="en-GB"/>
+        </w:rPr>
+      </w:pPr>
+      <w:r>
+        <w:rPr>
+          <w:lang w:val="en-GB"/>
+        </w:rPr>
         <w:t>Nested incomplete task</w:t>
       </w:r>
     </w:p>
@@ -475,30 +682,46 @@
           <w:ilvl w:val="1"/>
           <w:numId w:val="33"/>
         </w:numPr>
-      </w:pPr>
-      <w:r>
+        <w:rPr>
+          <w:lang w:val="en-GB"/>
+        </w:rPr>
+      </w:pPr>
+      <w:r>
+        <w:rPr>
+          <w:lang w:val="en-GB"/>
+        </w:rPr>
         <w:t>Nested completed task</w:t>
       </w:r>
     </w:p>
     <w:p>
       <w:pPr>
         <w:pStyle w:val="Heading2"/>
+        <w:rPr>
+          <w:lang w:val="en-GB"/>
+        </w:rPr>
       </w:pPr>
       <w:bookmarkStart w:id="13" w:name="links-and-references"/>
       <w:bookmarkEnd w:id="9"/>
       <w:bookmarkEnd w:id="12"/>
       <w:r>
+        <w:rPr>
+          <w:lang w:val="en-GB"/>
+        </w:rPr>
         <w:t>Links and References</w:t>
       </w:r>
     </w:p>
     <w:p>
       <w:pPr>
         <w:pStyle w:val="FirstParagraph"/>
+        <w:rPr>
+          <w:lang w:val="en-GB"/>
+        </w:rPr>
       </w:pPr>
       <w:hyperlink r:id="rId7">
         <w:r>
           <w:rPr>
             <w:rStyle w:val="Hyperlink"/>
+            <w:lang w:val="en-GB"/>
           </w:rPr>
           <w:t>Inline link</w:t>
         </w:r>
@@ -507,11 +730,15 @@
     <w:p>
       <w:pPr>
         <w:pStyle w:val="BodyText"/>
+        <w:rPr>
+          <w:lang w:val="en-GB"/>
+        </w:rPr>
       </w:pPr>
       <w:hyperlink r:id="rId8">
         <w:r>
           <w:rPr>
             <w:rStyle w:val="Hyperlink"/>
+            <w:lang w:val="en-GB"/>
           </w:rPr>
           <w:t>Link with title</w:t>
         </w:r>
@@ -520,11 +747,15 @@
     <w:p>
       <w:pPr>
         <w:pStyle w:val="BodyText"/>
+        <w:rPr>
+          <w:lang w:val="en-GB"/>
+        </w:rPr>
       </w:pPr>
       <w:hyperlink r:id="rId9">
         <w:r>
           <w:rPr>
             <w:rStyle w:val="Hyperlink"/>
+            <w:lang w:val="en-GB"/>
           </w:rPr>
           <w:t>Reference-style link</w:t>
         </w:r>
@@ -533,14 +764,21 @@
     <w:p>
       <w:pPr>
         <w:pStyle w:val="BodyText"/>
-      </w:pPr>
-      <w:r>
+        <w:rPr>
+          <w:lang w:val="en-GB"/>
+        </w:rPr>
+      </w:pPr>
+      <w:r>
+        <w:rPr>
+          <w:lang w:val="en-GB"/>
+        </w:rPr>
         <w:t xml:space="preserve">Direct URL: </w:t>
       </w:r>
       <w:hyperlink r:id="rId10">
         <w:r>
           <w:rPr>
             <w:rStyle w:val="Hyperlink"/>
+            <w:lang w:val="en-GB"/>
           </w:rPr>
           <w:t>https://github.com</w:t>
         </w:r>
@@ -549,65 +787,101 @@
     <w:p>
       <w:pPr>
         <w:pStyle w:val="Heading2"/>
+        <w:rPr>
+          <w:lang w:val="en-GB"/>
+        </w:rPr>
       </w:pPr>
       <w:bookmarkStart w:id="14" w:name="code"/>
       <w:bookmarkEnd w:id="13"/>
       <w:r>
+        <w:rPr>
+          <w:lang w:val="en-GB"/>
+        </w:rPr>
         <w:t>Code</w:t>
       </w:r>
     </w:p>
     <w:p>
       <w:pPr>
         <w:pStyle w:val="Heading3"/>
+        <w:rPr>
+          <w:lang w:val="en-GB"/>
+        </w:rPr>
       </w:pPr>
       <w:bookmarkStart w:id="15" w:name="inline-code"/>
       <w:r>
+        <w:rPr>
+          <w:lang w:val="en-GB"/>
+        </w:rPr>
         <w:t>Inline Code</w:t>
       </w:r>
     </w:p>
     <w:p>
       <w:pPr>
         <w:pStyle w:val="FirstParagraph"/>
-      </w:pPr>
-      <w:r>
+        <w:rPr>
+          <w:lang w:val="en-GB"/>
+        </w:rPr>
+      </w:pPr>
+      <w:r>
+        <w:rPr>
+          <w:lang w:val="en-GB"/>
+        </w:rPr>
         <w:t xml:space="preserve">Use </w:t>
       </w:r>
       <w:r>
         <w:rPr>
           <w:rStyle w:val="VerbatimChar"/>
+          <w:lang w:val="en-GB"/>
         </w:rPr>
         <w:t>backticks</w:t>
       </w:r>
       <w:r>
+        <w:rPr>
+          <w:lang w:val="en-GB"/>
+        </w:rPr>
         <w:t xml:space="preserve"> to create inline code snippets.</w:t>
       </w:r>
     </w:p>
     <w:p>
       <w:pPr>
         <w:pStyle w:val="Heading3"/>
+        <w:rPr>
+          <w:lang w:val="en-GB"/>
+        </w:rPr>
       </w:pPr>
       <w:bookmarkStart w:id="16" w:name="code-blocks"/>
       <w:bookmarkEnd w:id="15"/>
       <w:r>
+        <w:rPr>
+          <w:lang w:val="en-GB"/>
+        </w:rPr>
         <w:t>Code Blocks</w:t>
       </w:r>
     </w:p>
     <w:p>
       <w:pPr>
         <w:pStyle w:val="SourceCode"/>
+        <w:rPr>
+          <w:lang w:val="en-GB"/>
+        </w:rPr>
       </w:pPr>
       <w:r>
         <w:rPr>
           <w:rStyle w:val="VerbatimChar"/>
+          <w:lang w:val="en-GB"/>
         </w:rPr>
         <w:t>Plain code block</w:t>
       </w:r>
       <w:r>
+        <w:rPr>
+          <w:lang w:val="en-GB"/>
+        </w:rPr>
         <w:br/>
       </w:r>
       <w:r>
         <w:rPr>
           <w:rStyle w:val="VerbatimChar"/>
+          <w:lang w:val="en-GB"/>
         </w:rPr>
         <w:t>No syntax highlighting</w:t>
       </w:r>
@@ -615,184 +889,232 @@
     <w:p>
       <w:pPr>
         <w:pStyle w:val="SourceCode"/>
+        <w:rPr>
+          <w:lang w:val="en-GB"/>
+        </w:rPr>
       </w:pPr>
       <w:r>
         <w:rPr>
           <w:rStyle w:val="CommentTok"/>
+          <w:lang w:val="en-GB"/>
         </w:rPr>
         <w:t># Python code block with syntax highlighting</w:t>
       </w:r>
       <w:r>
+        <w:rPr>
+          <w:lang w:val="en-GB"/>
+        </w:rPr>
         <w:br/>
       </w:r>
       <w:r>
         <w:rPr>
           <w:rStyle w:val="KeywordTok"/>
+          <w:lang w:val="en-GB"/>
         </w:rPr>
         <w:t>def</w:t>
       </w:r>
       <w:r>
         <w:rPr>
           <w:rStyle w:val="NormalTok"/>
+          <w:lang w:val="en-GB"/>
         </w:rPr>
         <w:t xml:space="preserve"> hello_world():</w:t>
       </w:r>
       <w:r>
+        <w:rPr>
+          <w:lang w:val="en-GB"/>
+        </w:rPr>
         <w:br/>
       </w:r>
       <w:r>
         <w:rPr>
           <w:rStyle w:val="NormalTok"/>
+          <w:lang w:val="en-GB"/>
         </w:rPr>
         <w:t xml:space="preserve">    </w:t>
       </w:r>
       <w:r>
         <w:rPr>
           <w:rStyle w:val="BuiltInTok"/>
+          <w:lang w:val="en-GB"/>
         </w:rPr>
         <w:t>print</w:t>
       </w:r>
       <w:r>
         <w:rPr>
           <w:rStyle w:val="NormalTok"/>
+          <w:lang w:val="en-GB"/>
         </w:rPr>
         <w:t>(</w:t>
       </w:r>
       <w:r>
         <w:rPr>
           <w:rStyle w:val="StringTok"/>
+          <w:lang w:val="en-GB"/>
         </w:rPr>
         <w:t>"Hello, World!"</w:t>
       </w:r>
       <w:r>
         <w:rPr>
           <w:rStyle w:val="NormalTok"/>
+          <w:lang w:val="en-GB"/>
         </w:rPr>
         <w:t>)</w:t>
       </w:r>
       <w:r>
+        <w:rPr>
+          <w:lang w:val="en-GB"/>
+        </w:rPr>
         <w:br/>
       </w:r>
       <w:r>
         <w:rPr>
           <w:rStyle w:val="NormalTok"/>
+          <w:lang w:val="en-GB"/>
         </w:rPr>
         <w:t xml:space="preserve">    </w:t>
       </w:r>
       <w:r>
         <w:rPr>
           <w:rStyle w:val="ControlFlowTok"/>
+          <w:lang w:val="en-GB"/>
         </w:rPr>
         <w:t>return</w:t>
       </w:r>
       <w:r>
         <w:rPr>
           <w:rStyle w:val="NormalTok"/>
+          <w:lang w:val="en-GB"/>
         </w:rPr>
         <w:t xml:space="preserve"> </w:t>
       </w:r>
       <w:r>
         <w:rPr>
           <w:rStyle w:val="VariableTok"/>
+          <w:lang w:val="en-GB"/>
         </w:rPr>
         <w:t>True</w:t>
       </w:r>
       <w:r>
+        <w:rPr>
+          <w:lang w:val="en-GB"/>
+        </w:rPr>
         <w:br/>
       </w:r>
       <w:r>
+        <w:rPr>
+          <w:lang w:val="en-GB"/>
+        </w:rPr>
         <w:br/>
       </w:r>
       <w:r>
         <w:rPr>
           <w:rStyle w:val="CommentTok"/>
+          <w:lang w:val="en-GB"/>
         </w:rPr>
         <w:t># List comprehension</w:t>
       </w:r>
       <w:r>
+        <w:rPr>
+          <w:lang w:val="en-GB"/>
+        </w:rPr>
         <w:br/>
       </w:r>
       <w:r>
         <w:rPr>
           <w:rStyle w:val="NormalTok"/>
+          <w:lang w:val="en-GB"/>
         </w:rPr>
         <w:t xml:space="preserve">squares </w:t>
       </w:r>
       <w:r>
         <w:rPr>
           <w:rStyle w:val="OperatorTok"/>
+          <w:lang w:val="en-GB"/>
         </w:rPr>
         <w:t>=</w:t>
       </w:r>
       <w:r>
         <w:rPr>
           <w:rStyle w:val="NormalTok"/>
+          <w:lang w:val="en-GB"/>
         </w:rPr>
         <w:t xml:space="preserve"> [x</w:t>
       </w:r>
       <w:r>
         <w:rPr>
           <w:rStyle w:val="OperatorTok"/>
+          <w:lang w:val="en-GB"/>
         </w:rPr>
         <w:t>**</w:t>
       </w:r>
       <w:r>
         <w:rPr>
           <w:rStyle w:val="DecValTok"/>
+          <w:lang w:val="en-GB"/>
         </w:rPr>
         <w:t>2</w:t>
       </w:r>
       <w:r>
         <w:rPr>
           <w:rStyle w:val="NormalTok"/>
+          <w:lang w:val="en-GB"/>
         </w:rPr>
         <w:t xml:space="preserve"> </w:t>
       </w:r>
       <w:r>
         <w:rPr>
           <w:rStyle w:val="ControlFlowTok"/>
+          <w:lang w:val="en-GB"/>
         </w:rPr>
         <w:t>for</w:t>
       </w:r>
       <w:r>
         <w:rPr>
           <w:rStyle w:val="NormalTok"/>
+          <w:lang w:val="en-GB"/>
         </w:rPr>
         <w:t xml:space="preserve"> x </w:t>
       </w:r>
       <w:r>
         <w:rPr>
           <w:rStyle w:val="KeywordTok"/>
+          <w:lang w:val="en-GB"/>
         </w:rPr>
         <w:t>in</w:t>
       </w:r>
       <w:r>
         <w:rPr>
           <w:rStyle w:val="NormalTok"/>
+          <w:lang w:val="en-GB"/>
         </w:rPr>
         <w:t xml:space="preserve"> </w:t>
       </w:r>
       <w:r>
         <w:rPr>
           <w:rStyle w:val="BuiltInTok"/>
+          <w:lang w:val="en-GB"/>
         </w:rPr>
         <w:t>range</w:t>
       </w:r>
       <w:r>
         <w:rPr>
           <w:rStyle w:val="NormalTok"/>
+          <w:lang w:val="en-GB"/>
         </w:rPr>
         <w:t>(</w:t>
       </w:r>
       <w:r>
         <w:rPr>
           <w:rStyle w:val="DecValTok"/>
+          <w:lang w:val="en-GB"/>
         </w:rPr>
         <w:t>10</w:t>
       </w:r>
       <w:r>
         <w:rPr>
           <w:rStyle w:val="NormalTok"/>
+          <w:lang w:val="en-GB"/>
         </w:rPr>
         <w:t>)]</w:t>
       </w:r>
@@ -800,244 +1122,302 @@
     <w:p>
       <w:pPr>
         <w:pStyle w:val="SourceCode"/>
+        <w:rPr>
+          <w:lang w:val="en-GB"/>
+        </w:rPr>
       </w:pPr>
       <w:r>
         <w:rPr>
           <w:rStyle w:val="CommentTok"/>
+          <w:lang w:val="en-GB"/>
         </w:rPr>
         <w:t>// JavaScript example</w:t>
       </w:r>
       <w:r>
+        <w:rPr>
+          <w:lang w:val="en-GB"/>
+        </w:rPr>
         <w:br/>
       </w:r>
       <w:r>
         <w:rPr>
           <w:rStyle w:val="KeywordTok"/>
+          <w:lang w:val="en-GB"/>
         </w:rPr>
         <w:t>function</w:t>
       </w:r>
       <w:r>
         <w:rPr>
           <w:rStyle w:val="NormalTok"/>
+          <w:lang w:val="en-GB"/>
         </w:rPr>
         <w:t xml:space="preserve"> </w:t>
       </w:r>
       <w:r>
         <w:rPr>
           <w:rStyle w:val="FunctionTok"/>
+          <w:lang w:val="en-GB"/>
         </w:rPr>
         <w:t>calculateSum</w:t>
       </w:r>
       <w:r>
         <w:rPr>
           <w:rStyle w:val="NormalTok"/>
+          <w:lang w:val="en-GB"/>
         </w:rPr>
         <w:t>(a</w:t>
       </w:r>
       <w:r>
         <w:rPr>
           <w:rStyle w:val="OperatorTok"/>
+          <w:lang w:val="en-GB"/>
         </w:rPr>
         <w:t>,</w:t>
       </w:r>
       <w:r>
         <w:rPr>
           <w:rStyle w:val="NormalTok"/>
+          <w:lang w:val="en-GB"/>
         </w:rPr>
         <w:t xml:space="preserve"> b) {</w:t>
       </w:r>
       <w:r>
+        <w:rPr>
+          <w:lang w:val="en-GB"/>
+        </w:rPr>
         <w:br/>
       </w:r>
       <w:r>
         <w:rPr>
           <w:rStyle w:val="NormalTok"/>
+          <w:lang w:val="en-GB"/>
         </w:rPr>
         <w:t xml:space="preserve">    </w:t>
       </w:r>
       <w:r>
         <w:rPr>
           <w:rStyle w:val="ControlFlowTok"/>
+          <w:lang w:val="en-GB"/>
         </w:rPr>
         <w:t>return</w:t>
       </w:r>
       <w:r>
         <w:rPr>
           <w:rStyle w:val="NormalTok"/>
+          <w:lang w:val="en-GB"/>
         </w:rPr>
         <w:t xml:space="preserve"> a </w:t>
       </w:r>
       <w:r>
         <w:rPr>
           <w:rStyle w:val="OperatorTok"/>
+          <w:lang w:val="en-GB"/>
         </w:rPr>
         <w:t>+</w:t>
       </w:r>
       <w:r>
         <w:rPr>
           <w:rStyle w:val="NormalTok"/>
+          <w:lang w:val="en-GB"/>
         </w:rPr>
         <w:t xml:space="preserve"> b</w:t>
       </w:r>
       <w:r>
         <w:rPr>
           <w:rStyle w:val="OperatorTok"/>
+          <w:lang w:val="en-GB"/>
         </w:rPr>
         <w:t>;</w:t>
       </w:r>
       <w:r>
+        <w:rPr>
+          <w:lang w:val="en-GB"/>
+        </w:rPr>
         <w:br/>
       </w:r>
       <w:r>
         <w:rPr>
           <w:rStyle w:val="NormalTok"/>
+          <w:lang w:val="en-GB"/>
         </w:rPr>
         <w:t>}</w:t>
       </w:r>
       <w:r>
+        <w:rPr>
+          <w:lang w:val="en-GB"/>
+        </w:rPr>
         <w:br/>
       </w:r>
       <w:r>
+        <w:rPr>
+          <w:lang w:val="en-GB"/>
+        </w:rPr>
         <w:br/>
       </w:r>
       <w:r>
         <w:rPr>
           <w:rStyle w:val="KeywordTok"/>
+          <w:lang w:val="en-GB"/>
         </w:rPr>
         <w:t>const</w:t>
       </w:r>
       <w:r>
         <w:rPr>
           <w:rStyle w:val="NormalTok"/>
+          <w:lang w:val="en-GB"/>
         </w:rPr>
         <w:t xml:space="preserve"> result </w:t>
       </w:r>
       <w:r>
         <w:rPr>
           <w:rStyle w:val="OperatorTok"/>
+          <w:lang w:val="en-GB"/>
         </w:rPr>
         <w:t>=</w:t>
       </w:r>
       <w:r>
         <w:rPr>
           <w:rStyle w:val="NormalTok"/>
+          <w:lang w:val="en-GB"/>
         </w:rPr>
         <w:t xml:space="preserve"> </w:t>
       </w:r>
       <w:r>
         <w:rPr>
           <w:rStyle w:val="FunctionTok"/>
+          <w:lang w:val="en-GB"/>
         </w:rPr>
         <w:t>calculateSum</w:t>
       </w:r>
       <w:r>
         <w:rPr>
           <w:rStyle w:val="NormalTok"/>
+          <w:lang w:val="en-GB"/>
         </w:rPr>
         <w:t>(</w:t>
       </w:r>
       <w:r>
         <w:rPr>
           <w:rStyle w:val="DecValTok"/>
+          <w:lang w:val="en-GB"/>
         </w:rPr>
         <w:t>5</w:t>
       </w:r>
       <w:r>
         <w:rPr>
           <w:rStyle w:val="OperatorTok"/>
+          <w:lang w:val="en-GB"/>
         </w:rPr>
         <w:t>,</w:t>
       </w:r>
       <w:r>
         <w:rPr>
           <w:rStyle w:val="NormalTok"/>
+          <w:lang w:val="en-GB"/>
         </w:rPr>
         <w:t xml:space="preserve"> </w:t>
       </w:r>
       <w:r>
         <w:rPr>
           <w:rStyle w:val="DecValTok"/>
+          <w:lang w:val="en-GB"/>
         </w:rPr>
         <w:t>3</w:t>
       </w:r>
       <w:r>
         <w:rPr>
           <w:rStyle w:val="NormalTok"/>
+          <w:lang w:val="en-GB"/>
         </w:rPr>
         <w:t>)</w:t>
       </w:r>
       <w:r>
         <w:rPr>
           <w:rStyle w:val="OperatorTok"/>
+          <w:lang w:val="en-GB"/>
         </w:rPr>
         <w:t>;</w:t>
       </w:r>
       <w:r>
+        <w:rPr>
+          <w:lang w:val="en-GB"/>
+        </w:rPr>
         <w:br/>
       </w:r>
       <w:r>
         <w:rPr>
           <w:rStyle w:val="BuiltInTok"/>
+          <w:lang w:val="en-GB"/>
         </w:rPr>
         <w:t>console</w:t>
       </w:r>
       <w:r>
         <w:rPr>
           <w:rStyle w:val="OperatorTok"/>
+          <w:lang w:val="en-GB"/>
         </w:rPr>
         <w:t>.</w:t>
       </w:r>
       <w:r>
         <w:rPr>
           <w:rStyle w:val="FunctionTok"/>
+          <w:lang w:val="en-GB"/>
         </w:rPr>
         <w:t>log</w:t>
       </w:r>
       <w:r>
         <w:rPr>
           <w:rStyle w:val="NormalTok"/>
+          <w:lang w:val="en-GB"/>
         </w:rPr>
         <w:t>(</w:t>
       </w:r>
       <w:r>
         <w:rPr>
           <w:rStyle w:val="VerbatimStringTok"/>
+          <w:lang w:val="en-GB"/>
         </w:rPr>
         <w:t xml:space="preserve">`The sum is: </w:t>
       </w:r>
       <w:r>
         <w:rPr>
           <w:rStyle w:val="SpecialCharTok"/>
+          <w:lang w:val="en-GB"/>
         </w:rPr>
         <w:t>${</w:t>
       </w:r>
       <w:r>
         <w:rPr>
           <w:rStyle w:val="NormalTok"/>
+          <w:lang w:val="en-GB"/>
         </w:rPr>
         <w:t>result</w:t>
       </w:r>
       <w:r>
         <w:rPr>
           <w:rStyle w:val="SpecialCharTok"/>
+          <w:lang w:val="en-GB"/>
         </w:rPr>
         <w:t>}</w:t>
       </w:r>
       <w:r>
         <w:rPr>
           <w:rStyle w:val="VerbatimStringTok"/>
+          <w:lang w:val="en-GB"/>
         </w:rPr>
         <w:t>`</w:t>
       </w:r>
       <w:r>
         <w:rPr>
           <w:rStyle w:val="NormalTok"/>
+          <w:lang w:val="en-GB"/>
         </w:rPr>
         <w:t>)</w:t>
       </w:r>
       <w:r>
         <w:rPr>
           <w:rStyle w:val="OperatorTok"/>
+          <w:lang w:val="en-GB"/>
         </w:rPr>
         <w:t>;</w:t>
       </w:r>
@@ -1045,61 +1425,81 @@
     <w:p>
       <w:pPr>
         <w:pStyle w:val="SourceCode"/>
+        <w:rPr>
+          <w:lang w:val="en-GB"/>
+        </w:rPr>
       </w:pPr>
       <w:r>
         <w:rPr>
           <w:rStyle w:val="CommentTok"/>
+          <w:lang w:val="en-GB"/>
         </w:rPr>
         <w:t># Bash commands</w:t>
       </w:r>
       <w:r>
+        <w:rPr>
+          <w:lang w:val="en-GB"/>
+        </w:rPr>
         <w:br/>
       </w:r>
       <w:r>
         <w:rPr>
           <w:rStyle w:val="FunctionTok"/>
+          <w:lang w:val="en-GB"/>
         </w:rPr>
         <w:t>ls</w:t>
       </w:r>
       <w:r>
         <w:rPr>
           <w:rStyle w:val="NormalTok"/>
+          <w:lang w:val="en-GB"/>
         </w:rPr>
         <w:t xml:space="preserve"> </w:t>
       </w:r>
       <w:r>
         <w:rPr>
           <w:rStyle w:val="AttributeTok"/>
+          <w:lang w:val="en-GB"/>
         </w:rPr>
         <w:t>-la</w:t>
       </w:r>
       <w:r>
+        <w:rPr>
+          <w:lang w:val="en-GB"/>
+        </w:rPr>
         <w:br/>
       </w:r>
       <w:r>
         <w:rPr>
           <w:rStyle w:val="BuiltInTok"/>
+          <w:lang w:val="en-GB"/>
         </w:rPr>
         <w:t>cd</w:t>
       </w:r>
       <w:r>
         <w:rPr>
           <w:rStyle w:val="NormalTok"/>
+          <w:lang w:val="en-GB"/>
         </w:rPr>
         <w:t xml:space="preserve"> /home/user</w:t>
       </w:r>
       <w:r>
+        <w:rPr>
+          <w:lang w:val="en-GB"/>
+        </w:rPr>
         <w:br/>
       </w:r>
       <w:r>
         <w:rPr>
           <w:rStyle w:val="FunctionTok"/>
+          <w:lang w:val="en-GB"/>
         </w:rPr>
         <w:t>git</w:t>
       </w:r>
       <w:r>
         <w:rPr>
           <w:rStyle w:val="NormalTok"/>
+          <w:lang w:val="en-GB"/>
         </w:rPr>
         <w:t xml:space="preserve"> clone https://github.com/user/repo.git</w:t>
       </w:r>
@@ -1107,27 +1507,45 @@
     <w:p>
       <w:pPr>
         <w:pStyle w:val="Heading2"/>
+        <w:rPr>
+          <w:lang w:val="en-GB"/>
+        </w:rPr>
       </w:pPr>
       <w:bookmarkStart w:id="17" w:name="blockquotes"/>
       <w:bookmarkEnd w:id="14"/>
       <w:bookmarkEnd w:id="16"/>
       <w:r>
+        <w:rPr>
+          <w:lang w:val="en-GB"/>
+        </w:rPr>
         <w:t>Blockquotes</w:t>
       </w:r>
     </w:p>
     <w:p>
       <w:pPr>
         <w:pStyle w:val="BlockText"/>
-      </w:pPr>
-      <w:r>
+        <w:rPr>
+          <w:lang w:val="en-GB"/>
+        </w:rPr>
+      </w:pPr>
+      <w:r>
+        <w:rPr>
+          <w:lang w:val="en-GB"/>
+        </w:rPr>
         <w:t>This is a blockquote. It can span multiple lines.</w:t>
       </w:r>
     </w:p>
     <w:p>
       <w:pPr>
         <w:pStyle w:val="BlockText"/>
-      </w:pPr>
-      <w:r>
+        <w:rPr>
+          <w:lang w:val="en-GB"/>
+        </w:rPr>
+      </w:pPr>
+      <w:r>
+        <w:rPr>
+          <w:lang w:val="en-GB"/>
+        </w:rPr>
         <w:lastRenderedPageBreak/>
         <w:t>This is a nested blockquote. Very useful for citations.</w:t>
       </w:r>
@@ -1135,54 +1553,79 @@
     <w:p>
       <w:pPr>
         <w:pStyle w:val="BlockText"/>
+        <w:rPr>
+          <w:lang w:val="en-GB"/>
+        </w:rPr>
       </w:pPr>
       <w:r>
         <w:rPr>
           <w:b/>
           <w:bCs/>
+          <w:lang w:val="en-GB"/>
         </w:rPr>
         <w:t>Note:</w:t>
       </w:r>
       <w:r>
+        <w:rPr>
+          <w:lang w:val="en-GB"/>
+        </w:rPr>
         <w:t xml:space="preserve"> Blockquotes can contain other markdown elements like </w:t>
       </w:r>
       <w:r>
         <w:rPr>
           <w:b/>
           <w:bCs/>
+          <w:lang w:val="en-GB"/>
         </w:rPr>
         <w:t>bold text</w:t>
       </w:r>
       <w:r>
+        <w:rPr>
+          <w:lang w:val="en-GB"/>
+        </w:rPr>
         <w:t xml:space="preserve">, </w:t>
       </w:r>
       <w:r>
         <w:rPr>
           <w:i/>
           <w:iCs/>
+          <w:lang w:val="en-GB"/>
         </w:rPr>
         <w:t>italics</w:t>
       </w:r>
       <w:r>
+        <w:rPr>
+          <w:lang w:val="en-GB"/>
+        </w:rPr>
         <w:t xml:space="preserve">, and </w:t>
       </w:r>
       <w:r>
         <w:rPr>
           <w:rStyle w:val="VerbatimChar"/>
+          <w:lang w:val="en-GB"/>
         </w:rPr>
         <w:t>code</w:t>
       </w:r>
       <w:r>
+        <w:rPr>
+          <w:lang w:val="en-GB"/>
+        </w:rPr>
         <w:t>.</w:t>
       </w:r>
     </w:p>
     <w:p>
       <w:pPr>
         <w:pStyle w:val="Heading2"/>
+        <w:rPr>
+          <w:lang w:val="en-GB"/>
+        </w:rPr>
       </w:pPr>
       <w:bookmarkStart w:id="18" w:name="tables"/>
       <w:bookmarkEnd w:id="17"/>
       <w:r>
+        <w:rPr>
+          <w:lang w:val="en-GB"/>
+        </w:rPr>
         <w:t>Tables</w:t>
       </w:r>
     </w:p>
@@ -1208,8 +1651,14 @@
           <w:p>
             <w:pPr>
               <w:pStyle w:val="Compact"/>
+              <w:rPr>
+                <w:lang w:val="en-GB"/>
+              </w:rPr>
             </w:pPr>
             <w:r>
+              <w:rPr>
+                <w:lang w:val="en-GB"/>
+              </w:rPr>
               <w:t>Feature</w:t>
             </w:r>
           </w:p>
@@ -1221,8 +1670,14 @@
           <w:p>
             <w:pPr>
               <w:pStyle w:val="Compact"/>
+              <w:rPr>
+                <w:lang w:val="en-GB"/>
+              </w:rPr>
             </w:pPr>
             <w:r>
+              <w:rPr>
+                <w:lang w:val="en-GB"/>
+              </w:rPr>
               <w:t>Supported</w:t>
             </w:r>
           </w:p>
@@ -1234,8 +1689,14 @@
           <w:p>
             <w:pPr>
               <w:pStyle w:val="Compact"/>
+              <w:rPr>
+                <w:lang w:val="en-GB"/>
+              </w:rPr>
             </w:pPr>
             <w:r>
+              <w:rPr>
+                <w:lang w:val="en-GB"/>
+              </w:rPr>
               <w:t>Notes</w:t>
             </w:r>
           </w:p>
@@ -1249,8 +1710,14 @@
           <w:p>
             <w:pPr>
               <w:pStyle w:val="Compact"/>
+              <w:rPr>
+                <w:lang w:val="en-GB"/>
+              </w:rPr>
             </w:pPr>
             <w:r>
+              <w:rPr>
+                <w:lang w:val="en-GB"/>
+              </w:rPr>
               <w:t>Headers</w:t>
             </w:r>
           </w:p>
@@ -1262,10 +1729,14 @@
           <w:p>
             <w:pPr>
               <w:pStyle w:val="Compact"/>
+              <w:rPr>
+                <w:lang w:val="en-GB"/>
+              </w:rPr>
             </w:pPr>
             <w:r>
               <w:rPr>
                 <w:rFonts w:ascii="Apple Color Emoji" w:hAnsi="Apple Color Emoji" w:cs="Apple Color Emoji"/>
+                <w:lang w:val="en-GB"/>
               </w:rPr>
               <w:t>✅</w:t>
             </w:r>
@@ -1278,8 +1749,14 @@
           <w:p>
             <w:pPr>
               <w:pStyle w:val="Compact"/>
+              <w:rPr>
+                <w:lang w:val="en-GB"/>
+              </w:rPr>
             </w:pPr>
             <w:r>
+              <w:rPr>
+                <w:lang w:val="en-GB"/>
+              </w:rPr>
               <w:t>H1-H6 available</w:t>
             </w:r>
           </w:p>
@@ -1293,11 +1770,15 @@
           <w:p>
             <w:pPr>
               <w:pStyle w:val="Compact"/>
+              <w:rPr>
+                <w:lang w:val="en-GB"/>
+              </w:rPr>
             </w:pPr>
             <w:r>
               <w:rPr>
                 <w:b/>
                 <w:bCs/>
+                <w:lang w:val="en-GB"/>
               </w:rPr>
               <w:t>Bold</w:t>
             </w:r>
@@ -1310,10 +1791,14 @@
           <w:p>
             <w:pPr>
               <w:pStyle w:val="Compact"/>
+              <w:rPr>
+                <w:lang w:val="en-GB"/>
+              </w:rPr>
             </w:pPr>
             <w:r>
               <w:rPr>
                 <w:rFonts w:ascii="Apple Color Emoji" w:hAnsi="Apple Color Emoji" w:cs="Apple Color Emoji"/>
+                <w:lang w:val="en-GB"/>
               </w:rPr>
               <w:t>✅</w:t>
             </w:r>
@@ -1326,13 +1811,20 @@
           <w:p>
             <w:pPr>
               <w:pStyle w:val="Compact"/>
+              <w:rPr>
+                <w:lang w:val="en-GB"/>
+              </w:rPr>
             </w:pPr>
             <w:r>
+              <w:rPr>
+                <w:lang w:val="en-GB"/>
+              </w:rPr>
               <w:t xml:space="preserve">Use </w:t>
             </w:r>
             <w:r>
               <w:rPr>
                 <w:rStyle w:val="VerbatimChar"/>
+                <w:lang w:val="en-GB"/>
               </w:rPr>
               <w:t>**text**</w:t>
             </w:r>
@@ -1347,11 +1839,15 @@
           <w:p>
             <w:pPr>
               <w:pStyle w:val="Compact"/>
+              <w:rPr>
+                <w:lang w:val="en-GB"/>
+              </w:rPr>
             </w:pPr>
             <w:r>
               <w:rPr>
                 <w:i/>
                 <w:iCs/>
+                <w:lang w:val="en-GB"/>
               </w:rPr>
               <w:t>Italic</w:t>
             </w:r>
@@ -1364,10 +1860,14 @@
           <w:p>
             <w:pPr>
               <w:pStyle w:val="Compact"/>
+              <w:rPr>
+                <w:lang w:val="en-GB"/>
+              </w:rPr>
             </w:pPr>
             <w:r>
               <w:rPr>
                 <w:rFonts w:ascii="Apple Color Emoji" w:hAnsi="Apple Color Emoji" w:cs="Apple Color Emoji"/>
+                <w:lang w:val="en-GB"/>
               </w:rPr>
               <w:t>✅</w:t>
             </w:r>
@@ -1380,13 +1880,20 @@
           <w:p>
             <w:pPr>
               <w:pStyle w:val="Compact"/>
+              <w:rPr>
+                <w:lang w:val="en-GB"/>
+              </w:rPr>
             </w:pPr>
             <w:r>
+              <w:rPr>
+                <w:lang w:val="en-GB"/>
+              </w:rPr>
               <w:t xml:space="preserve">Use </w:t>
             </w:r>
             <w:r>
               <w:rPr>
                 <w:rStyle w:val="VerbatimChar"/>
+                <w:lang w:val="en-GB"/>
               </w:rPr>
               <w:t>*text*</w:t>
             </w:r>
@@ -1401,10 +1908,14 @@
           <w:p>
             <w:pPr>
               <w:pStyle w:val="Compact"/>
+              <w:rPr>
+                <w:lang w:val="en-GB"/>
+              </w:rPr>
             </w:pPr>
             <w:r>
               <w:rPr>
                 <w:rStyle w:val="VerbatimChar"/>
+                <w:lang w:val="en-GB"/>
               </w:rPr>
               <w:t>Code</w:t>
             </w:r>
@@ -1417,10 +1928,14 @@
           <w:p>
             <w:pPr>
               <w:pStyle w:val="Compact"/>
+              <w:rPr>
+                <w:lang w:val="en-GB"/>
+              </w:rPr>
             </w:pPr>
             <w:r>
               <w:rPr>
                 <w:rFonts w:ascii="Apple Color Emoji" w:hAnsi="Apple Color Emoji" w:cs="Apple Color Emoji"/>
+                <w:lang w:val="en-GB"/>
               </w:rPr>
               <w:t>✅</w:t>
             </w:r>
@@ -1433,8 +1948,14 @@
           <w:p>
             <w:pPr>
               <w:pStyle w:val="Compact"/>
+              <w:rPr>
+                <w:lang w:val="en-GB"/>
+              </w:rPr>
             </w:pPr>
             <w:r>
+              <w:rPr>
+                <w:lang w:val="en-GB"/>
+              </w:rPr>
               <w:t>Inline and blocks</w:t>
             </w:r>
           </w:p>
@@ -1448,8 +1969,14 @@
           <w:p>
             <w:pPr>
               <w:pStyle w:val="Compact"/>
+              <w:rPr>
+                <w:lang w:val="en-GB"/>
+              </w:rPr>
             </w:pPr>
             <w:r>
+              <w:rPr>
+                <w:lang w:val="en-GB"/>
+              </w:rPr>
               <w:t>Links</w:t>
             </w:r>
           </w:p>
@@ -1461,10 +1988,14 @@
           <w:p>
             <w:pPr>
               <w:pStyle w:val="Compact"/>
+              <w:rPr>
+                <w:lang w:val="en-GB"/>
+              </w:rPr>
             </w:pPr>
             <w:r>
               <w:rPr>
                 <w:rFonts w:ascii="Apple Color Emoji" w:hAnsi="Apple Color Emoji" w:cs="Apple Color Emoji"/>
+                <w:lang w:val="en-GB"/>
               </w:rPr>
               <w:t>✅</w:t>
             </w:r>
@@ -1477,8 +2008,14 @@
           <w:p>
             <w:pPr>
               <w:pStyle w:val="Compact"/>
+              <w:rPr>
+                <w:lang w:val="en-GB"/>
+              </w:rPr>
             </w:pPr>
             <w:r>
+              <w:rPr>
+                <w:lang w:val="en-GB"/>
+              </w:rPr>
               <w:t>Multiple formats</w:t>
             </w:r>
           </w:p>
@@ -1488,9 +2025,15 @@
     <w:p>
       <w:pPr>
         <w:pStyle w:val="Heading3"/>
+        <w:rPr>
+          <w:lang w:val="en-GB"/>
+        </w:rPr>
       </w:pPr>
       <w:bookmarkStart w:id="19" w:name="table-alignment"/>
       <w:r>
+        <w:rPr>
+          <w:lang w:val="en-GB"/>
+        </w:rPr>
         <w:t>Table Alignment</w:t>
       </w:r>
     </w:p>
@@ -1516,8 +2059,14 @@
           <w:p>
             <w:pPr>
               <w:pStyle w:val="Compact"/>
+              <w:rPr>
+                <w:lang w:val="en-GB"/>
+              </w:rPr>
             </w:pPr>
             <w:r>
+              <w:rPr>
+                <w:lang w:val="en-GB"/>
+              </w:rPr>
               <w:t>Left Aligned</w:t>
             </w:r>
           </w:p>
@@ -1530,8 +2079,14 @@
             <w:pPr>
               <w:pStyle w:val="Compact"/>
               <w:jc w:val="center"/>
+              <w:rPr>
+                <w:lang w:val="en-GB"/>
+              </w:rPr>
             </w:pPr>
             <w:r>
+              <w:rPr>
+                <w:lang w:val="en-GB"/>
+              </w:rPr>
               <w:t>Centre Aligned</w:t>
             </w:r>
           </w:p>
@@ -1544,8 +2099,14 @@
             <w:pPr>
               <w:pStyle w:val="Compact"/>
               <w:jc w:val="right"/>
+              <w:rPr>
+                <w:lang w:val="en-GB"/>
+              </w:rPr>
             </w:pPr>
             <w:r>
+              <w:rPr>
+                <w:lang w:val="en-GB"/>
+              </w:rPr>
               <w:t>Right Aligned</w:t>
             </w:r>
           </w:p>
@@ -1559,8 +2120,14 @@
           <w:p>
             <w:pPr>
               <w:pStyle w:val="Compact"/>
+              <w:rPr>
+                <w:lang w:val="en-GB"/>
+              </w:rPr>
             </w:pPr>
             <w:r>
+              <w:rPr>
+                <w:lang w:val="en-GB"/>
+              </w:rPr>
               <w:t>Content</w:t>
             </w:r>
           </w:p>
@@ -1573,8 +2140,14 @@
             <w:pPr>
               <w:pStyle w:val="Compact"/>
               <w:jc w:val="center"/>
+              <w:rPr>
+                <w:lang w:val="en-GB"/>
+              </w:rPr>
             </w:pPr>
             <w:r>
+              <w:rPr>
+                <w:lang w:val="en-GB"/>
+              </w:rPr>
               <w:t>Content</w:t>
             </w:r>
           </w:p>
@@ -1587,8 +2160,14 @@
             <w:pPr>
               <w:pStyle w:val="Compact"/>
               <w:jc w:val="right"/>
+              <w:rPr>
+                <w:lang w:val="en-GB"/>
+              </w:rPr>
             </w:pPr>
             <w:r>
+              <w:rPr>
+                <w:lang w:val="en-GB"/>
+              </w:rPr>
               <w:t>Content</w:t>
             </w:r>
           </w:p>
@@ -1602,8 +2181,14 @@
           <w:p>
             <w:pPr>
               <w:pStyle w:val="Compact"/>
+              <w:rPr>
+                <w:lang w:val="en-GB"/>
+              </w:rPr>
             </w:pPr>
             <w:r>
+              <w:rPr>
+                <w:lang w:val="en-GB"/>
+              </w:rPr>
               <w:t>More content</w:t>
             </w:r>
           </w:p>
@@ -1616,8 +2201,14 @@
             <w:pPr>
               <w:pStyle w:val="Compact"/>
               <w:jc w:val="center"/>
+              <w:rPr>
+                <w:lang w:val="en-GB"/>
+              </w:rPr>
             </w:pPr>
             <w:r>
+              <w:rPr>
+                <w:lang w:val="en-GB"/>
+              </w:rPr>
               <w:t>More content</w:t>
             </w:r>
           </w:p>
@@ -1630,8 +2221,14 @@
             <w:pPr>
               <w:pStyle w:val="Compact"/>
               <w:jc w:val="right"/>
+              <w:rPr>
+                <w:lang w:val="en-GB"/>
+              </w:rPr>
             </w:pPr>
             <w:r>
+              <w:rPr>
+                <w:lang w:val="en-GB"/>
+              </w:rPr>
               <w:t>More content</w:t>
             </w:r>
           </w:p>
@@ -1641,44 +2238,74 @@
     <w:p>
       <w:pPr>
         <w:pStyle w:val="Heading2"/>
+        <w:rPr>
+          <w:lang w:val="en-GB"/>
+        </w:rPr>
       </w:pPr>
       <w:bookmarkStart w:id="20" w:name="images"/>
       <w:bookmarkEnd w:id="18"/>
       <w:bookmarkEnd w:id="19"/>
       <w:r>
+        <w:rPr>
+          <w:lang w:val="en-GB"/>
+        </w:rPr>
         <w:t>Images</w:t>
       </w:r>
     </w:p>
     <w:p>
       <w:pPr>
         <w:pStyle w:val="FirstParagraph"/>
-      </w:pPr>
-      <w:r>
+        <w:rPr>
+          <w:lang w:val="en-GB"/>
+        </w:rPr>
+      </w:pPr>
+      <w:r>
+        <w:rPr>
+          <w:lang w:val="en-GB"/>
+        </w:rPr>
         <w:t>Alt text for image</w:t>
       </w:r>
     </w:p>
     <w:p>
       <w:pPr>
         <w:pStyle w:val="Heading2"/>
+        <w:rPr>
+          <w:lang w:val="en-GB"/>
+        </w:rPr>
       </w:pPr>
       <w:bookmarkStart w:id="21" w:name="horizontal-rules"/>
       <w:bookmarkEnd w:id="20"/>
       <w:r>
+        <w:rPr>
+          <w:lang w:val="en-GB"/>
+        </w:rPr>
         <w:t>Horizontal Rules</w:t>
       </w:r>
     </w:p>
     <w:p>
       <w:pPr>
         <w:pStyle w:val="FirstParagraph"/>
-      </w:pPr>
-      <w:r>
+        <w:rPr>
+          <w:lang w:val="en-GB"/>
+        </w:rPr>
+      </w:pPr>
+      <w:r>
+        <w:rPr>
+          <w:lang w:val="en-GB"/>
+        </w:rPr>
         <w:t>You can create horizontal rules using three or more hyphens, asterisks, or underscores:</w:t>
       </w:r>
     </w:p>
     <w:p>
+      <w:pPr>
+        <w:rPr>
+          <w:lang w:val="en-GB"/>
+        </w:rPr>
+      </w:pPr>
       <w:r>
         <w:rPr>
           <w:noProof/>
+          <w:lang w:val="en-GB"/>
         </w:rPr>
         <w:pict w14:anchorId="49B0EAC4">
           <v:rect id="_x0000_i1028" alt="" style="width:451.3pt;height:.05pt;mso-width-percent:0;mso-height-percent:0;mso-width-percent:0;mso-height-percent:0" o:hralign="center" o:hrstd="t" o:hr="t"/>
@@ -1686,9 +2313,15 @@
       </w:r>
     </w:p>
     <w:p>
+      <w:pPr>
+        <w:rPr>
+          <w:lang w:val="en-GB"/>
+        </w:rPr>
+      </w:pPr>
       <w:r>
         <w:rPr>
           <w:noProof/>
+          <w:lang w:val="en-GB"/>
         </w:rPr>
         <w:pict w14:anchorId="4A4BC046">
           <v:rect id="_x0000_i1027" alt="" style="width:451.3pt;height:.05pt;mso-width-percent:0;mso-height-percent:0;mso-width-percent:0;mso-height-percent:0" o:hralign="center" o:hrstd="t" o:hr="t"/>
@@ -1696,9 +2329,15 @@
       </w:r>
     </w:p>
     <w:p>
+      <w:pPr>
+        <w:rPr>
+          <w:lang w:val="en-GB"/>
+        </w:rPr>
+      </w:pPr>
       <w:r>
         <w:rPr>
           <w:noProof/>
+          <w:lang w:val="en-GB"/>
         </w:rPr>
         <w:pict w14:anchorId="6D30F2AA">
           <v:rect id="_x0000_i1026" alt="" style="width:451.3pt;height:.05pt;mso-width-percent:0;mso-height-percent:0;mso-width-percent:0;mso-height-percent:0" o:hralign="center" o:hrstd="t" o:hr="t"/>
@@ -1708,37 +2347,64 @@
     <w:p>
       <w:pPr>
         <w:pStyle w:val="Heading2"/>
+        <w:rPr>
+          <w:lang w:val="en-GB"/>
+        </w:rPr>
       </w:pPr>
       <w:bookmarkStart w:id="22" w:name="line-breaks-and-paragraphs"/>
       <w:bookmarkEnd w:id="21"/>
       <w:r>
+        <w:rPr>
+          <w:lang w:val="en-GB"/>
+        </w:rPr>
         <w:t>Line Breaks and Paragraphs</w:t>
       </w:r>
     </w:p>
     <w:p>
       <w:pPr>
         <w:pStyle w:val="FirstParagraph"/>
-      </w:pPr>
-      <w:r>
+        <w:rPr>
+          <w:lang w:val="en-GB"/>
+        </w:rPr>
+      </w:pPr>
+      <w:r>
+        <w:rPr>
+          <w:lang w:val="en-GB"/>
+        </w:rPr>
         <w:t>This is the first paragraph.</w:t>
       </w:r>
     </w:p>
     <w:p>
       <w:pPr>
         <w:pStyle w:val="BodyText"/>
-      </w:pPr>
-      <w:r>
+        <w:rPr>
+          <w:lang w:val="en-GB"/>
+        </w:rPr>
+      </w:pPr>
+      <w:r>
+        <w:rPr>
+          <w:lang w:val="en-GB"/>
+        </w:rPr>
         <w:t>This is the second paragraph after a blank line.</w:t>
       </w:r>
     </w:p>
     <w:p>
       <w:pPr>
         <w:pStyle w:val="BodyText"/>
-      </w:pPr>
-      <w:r>
+        <w:rPr>
+          <w:lang w:val="en-GB"/>
+        </w:rPr>
+      </w:pPr>
+      <w:r>
+        <w:rPr>
+          <w:lang w:val="en-GB"/>
+        </w:rPr>
         <w:t>You can also create line breaks</w:t>
       </w:r>
       <w:r>
+        <w:rPr>
+          <w:lang w:val="en-GB"/>
+        </w:rPr>
         <w:br/>
         <w:t>by ending a line with two spaces.</w:t>
       </w:r>
@@ -1746,52 +2412,88 @@
     <w:p>
       <w:pPr>
         <w:pStyle w:val="Heading2"/>
+        <w:rPr>
+          <w:lang w:val="en-GB"/>
+        </w:rPr>
       </w:pPr>
       <w:bookmarkStart w:id="23" w:name="escape-characters"/>
       <w:bookmarkEnd w:id="22"/>
       <w:r>
+        <w:rPr>
+          <w:lang w:val="en-GB"/>
+        </w:rPr>
         <w:t>Escape Characters</w:t>
       </w:r>
     </w:p>
     <w:p>
       <w:pPr>
         <w:pStyle w:val="FirstParagraph"/>
-      </w:pPr>
-      <w:r>
+        <w:rPr>
+          <w:lang w:val="en-GB"/>
+        </w:rPr>
+      </w:pPr>
+      <w:r>
+        <w:rPr>
+          <w:lang w:val="en-GB"/>
+        </w:rPr>
         <w:t>You can escape special characters using backslashes:</w:t>
       </w:r>
     </w:p>
     <w:p>
       <w:pPr>
         <w:pStyle w:val="BodyText"/>
-      </w:pPr>
-      <w:r>
+        <w:rPr>
+          <w:lang w:val="en-GB"/>
+        </w:rPr>
+      </w:pPr>
+      <w:r>
+        <w:rPr>
+          <w:lang w:val="en-GB"/>
+        </w:rPr>
         <w:t>*This won't be italic*</w:t>
       </w:r>
     </w:p>
     <w:p>
       <w:pPr>
         <w:pStyle w:val="BodyText"/>
-      </w:pPr>
-      <w:r>
+        <w:rPr>
+          <w:lang w:val="en-GB"/>
+        </w:rPr>
+      </w:pPr>
+      <w:r>
+        <w:rPr>
+          <w:lang w:val="en-GB"/>
+        </w:rPr>
         <w:t>`This won't be code`</w:t>
       </w:r>
     </w:p>
     <w:p>
       <w:pPr>
         <w:pStyle w:val="BodyText"/>
-      </w:pPr>
-      <w:r>
+        <w:rPr>
+          <w:lang w:val="en-GB"/>
+        </w:rPr>
+      </w:pPr>
+      <w:r>
+        <w:rPr>
+          <w:lang w:val="en-GB"/>
+        </w:rPr>
         <w:t># This won't be a header</w:t>
       </w:r>
     </w:p>
     <w:p>
       <w:pPr>
         <w:pStyle w:val="Heading2"/>
+        <w:rPr>
+          <w:lang w:val="en-GB"/>
+        </w:rPr>
       </w:pPr>
       <w:bookmarkStart w:id="24" w:name="mathematical-expressions-if-supported"/>
       <w:bookmarkEnd w:id="23"/>
       <w:r>
+        <w:rPr>
+          <w:lang w:val="en-GB"/>
+        </w:rPr>
         <w:lastRenderedPageBreak/>
         <w:t>Mathematical Expressions (if supported)</w:t>
       </w:r>
@@ -1799,22 +2501,35 @@
     <w:p>
       <w:pPr>
         <w:pStyle w:val="FirstParagraph"/>
-      </w:pPr>
-      <w:r>
+        <w:rPr>
+          <w:lang w:val="en-GB"/>
+        </w:rPr>
+      </w:pPr>
+      <w:r>
+        <w:rPr>
+          <w:lang w:val="en-GB"/>
+        </w:rPr>
         <w:t>Some platforms support LaTeX-style mathematical expressions:</w:t>
       </w:r>
     </w:p>
     <w:p>
       <w:pPr>
         <w:pStyle w:val="BodyText"/>
-      </w:pPr>
-      <w:r>
+        <w:rPr>
+          <w:lang w:val="en-GB"/>
+        </w:rPr>
+      </w:pPr>
+      <w:r>
+        <w:rPr>
+          <w:lang w:val="en-GB"/>
+        </w:rPr>
         <w:t xml:space="preserve">Inline maths: </w:t>
       </w:r>
       <m:oMath>
         <m:r>
           <w:rPr>
             <w:rFonts w:ascii="Cambria Math" w:hAnsi="Cambria Math"/>
+            <w:lang w:val="en-GB"/>
           </w:rPr>
           <m:t>E</m:t>
         </m:r>
@@ -1824,12 +2539,14 @@
           </m:rPr>
           <w:rPr>
             <w:rFonts w:ascii="Cambria Math" w:hAnsi="Cambria Math"/>
+            <w:lang w:val="en-GB"/>
           </w:rPr>
           <m:t>=</m:t>
         </m:r>
         <m:r>
           <w:rPr>
             <w:rFonts w:ascii="Cambria Math" w:hAnsi="Cambria Math"/>
+            <w:lang w:val="en-GB"/>
           </w:rPr>
           <m:t>m</m:t>
         </m:r>
@@ -1838,6 +2555,7 @@
             <m:ctrlPr>
               <w:rPr>
                 <w:rFonts w:ascii="Cambria Math" w:hAnsi="Cambria Math"/>
+                <w:lang w:val="en-GB"/>
               </w:rPr>
             </m:ctrlPr>
           </m:sSupPr>
@@ -1845,6 +2563,7 @@
             <m:r>
               <w:rPr>
                 <w:rFonts w:ascii="Cambria Math" w:hAnsi="Cambria Math"/>
+                <w:lang w:val="en-GB"/>
               </w:rPr>
               <m:t>c</m:t>
             </m:r>
@@ -1853,6 +2572,7 @@
             <m:r>
               <w:rPr>
                 <w:rFonts w:ascii="Cambria Math" w:hAnsi="Cambria Math"/>
+                <w:lang w:val="en-GB"/>
               </w:rPr>
               <m:t>2</m:t>
             </m:r>
@@ -1863,14 +2583,23 @@
     <w:p>
       <w:pPr>
         <w:pStyle w:val="BodyText"/>
-      </w:pPr>
-      <w:r>
+        <w:rPr>
+          <w:lang w:val="en-GB"/>
+        </w:rPr>
+      </w:pPr>
+      <w:r>
+        <w:rPr>
+          <w:lang w:val="en-GB"/>
+        </w:rPr>
         <w:t>Block maths:</w:t>
       </w:r>
     </w:p>
     <w:p>
       <w:pPr>
         <w:pStyle w:val="BodyText"/>
+        <w:rPr>
+          <w:lang w:val="en-GB"/>
+        </w:rPr>
       </w:pPr>
       <m:oMathPara>
         <m:oMathParaPr>
@@ -1884,6 +2613,7 @@
               <m:ctrlPr>
                 <w:rPr>
                   <w:rFonts w:ascii="Cambria Math" w:hAnsi="Cambria Math"/>
+                  <w:lang w:val="en-GB"/>
                 </w:rPr>
               </m:ctrlPr>
             </m:naryPr>
@@ -1891,6 +2621,7 @@
               <m:r>
                 <w:rPr>
                   <w:rFonts w:ascii="Cambria Math" w:hAnsi="Cambria Math"/>
+                  <w:lang w:val="en-GB"/>
                 </w:rPr>
                 <m:t>i</m:t>
               </m:r>
@@ -1900,12 +2631,14 @@
                 </m:rPr>
                 <w:rPr>
                   <w:rFonts w:ascii="Cambria Math" w:hAnsi="Cambria Math"/>
+                  <w:lang w:val="en-GB"/>
                 </w:rPr>
                 <m:t>=</m:t>
               </m:r>
               <m:r>
                 <w:rPr>
                   <w:rFonts w:ascii="Cambria Math" w:hAnsi="Cambria Math"/>
+                  <w:lang w:val="en-GB"/>
                 </w:rPr>
                 <m:t>1</m:t>
               </m:r>
@@ -1914,6 +2647,7 @@
               <m:r>
                 <w:rPr>
                   <w:rFonts w:ascii="Cambria Math" w:hAnsi="Cambria Math"/>
+                  <w:lang w:val="en-GB"/>
                 </w:rPr>
                 <m:t>n</m:t>
               </m:r>
@@ -1924,6 +2658,7 @@
                   <m:ctrlPr>
                     <w:rPr>
                       <w:rFonts w:ascii="Cambria Math" w:hAnsi="Cambria Math"/>
+                      <w:lang w:val="en-GB"/>
                     </w:rPr>
                   </m:ctrlPr>
                 </m:sSubPr>
@@ -1931,6 +2666,7 @@
                   <m:r>
                     <w:rPr>
                       <w:rFonts w:ascii="Cambria Math" w:hAnsi="Cambria Math"/>
+                      <w:lang w:val="en-GB"/>
                     </w:rPr>
                     <m:t>x</m:t>
                   </m:r>
@@ -1939,6 +2675,7 @@
                   <m:r>
                     <w:rPr>
                       <w:rFonts w:ascii="Cambria Math" w:hAnsi="Cambria Math"/>
+                      <w:lang w:val="en-GB"/>
                     </w:rPr>
                     <m:t>i</m:t>
                   </m:r>
@@ -1952,6 +2689,7 @@
             </m:rPr>
             <w:rPr>
               <w:rFonts w:ascii="Cambria Math" w:hAnsi="Cambria Math"/>
+              <w:lang w:val="en-GB"/>
             </w:rPr>
             <m:t>=</m:t>
           </m:r>
@@ -1960,6 +2698,7 @@
               <m:ctrlPr>
                 <w:rPr>
                   <w:rFonts w:ascii="Cambria Math" w:hAnsi="Cambria Math"/>
+                  <w:lang w:val="en-GB"/>
                 </w:rPr>
               </m:ctrlPr>
             </m:sSubPr>
@@ -1967,6 +2706,7 @@
               <m:r>
                 <w:rPr>
                   <w:rFonts w:ascii="Cambria Math" w:hAnsi="Cambria Math"/>
+                  <w:lang w:val="en-GB"/>
                 </w:rPr>
                 <m:t>x</m:t>
               </m:r>
@@ -1975,6 +2715,7 @@
               <m:r>
                 <w:rPr>
                   <w:rFonts w:ascii="Cambria Math" w:hAnsi="Cambria Math"/>
+                  <w:lang w:val="en-GB"/>
                 </w:rPr>
                 <m:t>1</m:t>
               </m:r>
@@ -1986,6 +2727,7 @@
             </m:rPr>
             <w:rPr>
               <w:rFonts w:ascii="Cambria Math" w:hAnsi="Cambria Math"/>
+              <w:lang w:val="en-GB"/>
             </w:rPr>
             <m:t>+</m:t>
           </m:r>
@@ -1994,6 +2736,7 @@
               <m:ctrlPr>
                 <w:rPr>
                   <w:rFonts w:ascii="Cambria Math" w:hAnsi="Cambria Math"/>
+                  <w:lang w:val="en-GB"/>
                 </w:rPr>
               </m:ctrlPr>
             </m:sSubPr>
@@ -2001,6 +2744,7 @@
               <m:r>
                 <w:rPr>
                   <w:rFonts w:ascii="Cambria Math" w:hAnsi="Cambria Math"/>
+                  <w:lang w:val="en-GB"/>
                 </w:rPr>
                 <m:t>x</m:t>
               </m:r>
@@ -2009,6 +2753,7 @@
               <m:r>
                 <w:rPr>
                   <w:rFonts w:ascii="Cambria Math" w:hAnsi="Cambria Math"/>
+                  <w:lang w:val="en-GB"/>
                 </w:rPr>
                 <m:t>2</m:t>
               </m:r>
@@ -2020,6 +2765,7 @@
             </m:rPr>
             <w:rPr>
               <w:rFonts w:ascii="Cambria Math" w:hAnsi="Cambria Math"/>
+              <w:lang w:val="en-GB"/>
             </w:rPr>
             <m:t>+⋯+</m:t>
           </m:r>
@@ -2028,6 +2774,7 @@
               <m:ctrlPr>
                 <w:rPr>
                   <w:rFonts w:ascii="Cambria Math" w:hAnsi="Cambria Math"/>
+                  <w:lang w:val="en-GB"/>
                 </w:rPr>
               </m:ctrlPr>
             </m:sSubPr>
@@ -2035,6 +2782,7 @@
               <m:r>
                 <w:rPr>
                   <w:rFonts w:ascii="Cambria Math" w:hAnsi="Cambria Math"/>
+                  <w:lang w:val="en-GB"/>
                 </w:rPr>
                 <m:t>x</m:t>
               </m:r>
@@ -2043,6 +2791,7 @@
               <m:r>
                 <w:rPr>
                   <w:rFonts w:ascii="Cambria Math" w:hAnsi="Cambria Math"/>
+                  <w:lang w:val="en-GB"/>
                 </w:rPr>
                 <m:t>n</m:t>
               </m:r>
@@ -2054,91 +2803,135 @@
     <w:p>
       <w:pPr>
         <w:pStyle w:val="Heading2"/>
+        <w:rPr>
+          <w:lang w:val="en-GB"/>
+        </w:rPr>
       </w:pPr>
       <w:bookmarkStart w:id="25" w:name="emoji-github-extension"/>
       <w:bookmarkEnd w:id="24"/>
       <w:r>
+        <w:rPr>
+          <w:lang w:val="en-GB"/>
+        </w:rPr>
         <w:t>Emoji (GitHub Extension)</w:t>
       </w:r>
     </w:p>
     <w:p>
       <w:pPr>
         <w:pStyle w:val="FirstParagraph"/>
+        <w:rPr>
+          <w:lang w:val="en-GB"/>
+        </w:rPr>
       </w:pPr>
       <w:r>
         <w:rPr>
           <w:rFonts w:ascii="Apple Color Emoji" w:hAnsi="Apple Color Emoji" w:cs="Apple Color Emoji"/>
+          <w:lang w:val="en-GB"/>
         </w:rPr>
         <w:t>😄</w:t>
       </w:r>
       <w:r>
+        <w:rPr>
+          <w:lang w:val="en-GB"/>
+        </w:rPr>
         <w:t xml:space="preserve"> </w:t>
       </w:r>
       <w:r>
         <w:rPr>
           <w:rFonts w:ascii="Apple Color Emoji" w:hAnsi="Apple Color Emoji" w:cs="Apple Color Emoji"/>
+          <w:lang w:val="en-GB"/>
         </w:rPr>
         <w:t>❤️</w:t>
       </w:r>
       <w:r>
+        <w:rPr>
+          <w:lang w:val="en-GB"/>
+        </w:rPr>
         <w:t xml:space="preserve"> </w:t>
       </w:r>
       <w:r>
         <w:rPr>
           <w:rFonts w:ascii="Apple Color Emoji" w:hAnsi="Apple Color Emoji" w:cs="Apple Color Emoji"/>
+          <w:lang w:val="en-GB"/>
         </w:rPr>
         <w:t>👍</w:t>
       </w:r>
       <w:r>
+        <w:rPr>
+          <w:lang w:val="en-GB"/>
+        </w:rPr>
         <w:t xml:space="preserve"> </w:t>
       </w:r>
       <w:r>
         <w:rPr>
           <w:rFonts w:ascii="Apple Color Emoji" w:hAnsi="Apple Color Emoji" w:cs="Apple Color Emoji"/>
+          <w:lang w:val="en-GB"/>
         </w:rPr>
         <w:t>🚀</w:t>
       </w:r>
       <w:r>
+        <w:rPr>
+          <w:lang w:val="en-GB"/>
+        </w:rPr>
         <w:t xml:space="preserve"> :octocat:</w:t>
       </w:r>
     </w:p>
     <w:p>
       <w:pPr>
         <w:pStyle w:val="BodyText"/>
-      </w:pPr>
-      <w:r>
+        <w:rPr>
+          <w:lang w:val="en-GB"/>
+        </w:rPr>
+      </w:pPr>
+      <w:r>
+        <w:rPr>
+          <w:lang w:val="en-GB"/>
+        </w:rPr>
         <w:t xml:space="preserve">You can also use Unicode emoji: </w:t>
       </w:r>
       <w:r>
         <w:rPr>
           <w:rFonts w:ascii="Apple Color Emoji" w:hAnsi="Apple Color Emoji" w:cs="Apple Color Emoji"/>
+          <w:lang w:val="en-GB"/>
         </w:rPr>
         <w:t>😄</w:t>
       </w:r>
       <w:r>
+        <w:rPr>
+          <w:lang w:val="en-GB"/>
+        </w:rPr>
         <w:t xml:space="preserve"> </w:t>
       </w:r>
       <w:r>
         <w:rPr>
           <w:rFonts w:ascii="Apple Color Emoji" w:hAnsi="Apple Color Emoji" w:cs="Apple Color Emoji"/>
+          <w:lang w:val="en-GB"/>
         </w:rPr>
         <w:t>❤️</w:t>
       </w:r>
       <w:r>
+        <w:rPr>
+          <w:lang w:val="en-GB"/>
+        </w:rPr>
         <w:t xml:space="preserve"> </w:t>
       </w:r>
       <w:r>
         <w:rPr>
           <w:rFonts w:ascii="Apple Color Emoji" w:hAnsi="Apple Color Emoji" w:cs="Apple Color Emoji"/>
+          <w:lang w:val="en-GB"/>
         </w:rPr>
         <w:t>👍</w:t>
       </w:r>
       <w:r>
+        <w:rPr>
+          <w:lang w:val="en-GB"/>
+        </w:rPr>
         <w:t xml:space="preserve"> </w:t>
       </w:r>
       <w:r>
         <w:rPr>
           <w:rFonts w:ascii="Apple Color Emoji" w:hAnsi="Apple Color Emoji" w:cs="Apple Color Emoji"/>
+          <w:lang w:val="en-GB"/>
         </w:rPr>
         <w:t>🚀</w:t>
       </w:r>
@@ -2146,119 +2939,199 @@
     <w:p>
       <w:pPr>
         <w:pStyle w:val="Heading2"/>
+        <w:rPr>
+          <w:lang w:val="en-GB"/>
+        </w:rPr>
       </w:pPr>
       <w:bookmarkStart w:id="26" w:name="mentions-and-references-github-specific"/>
       <w:bookmarkEnd w:id="25"/>
       <w:r>
+        <w:rPr>
+          <w:lang w:val="en-GB"/>
+        </w:rPr>
         <w:t>Mentions and References (GitHub-specific)</w:t>
       </w:r>
     </w:p>
     <w:p>
       <w:pPr>
         <w:pStyle w:val="FirstParagraph"/>
-      </w:pPr>
-      <w:r>
+        <w:rPr>
+          <w:lang w:val="en-GB"/>
+        </w:rPr>
+      </w:pPr>
+      <w:r>
+        <w:rPr>
+          <w:lang w:val="en-GB"/>
+        </w:rPr>
         <w:t>In GitHub, you can mention users with @username or reference issues with #issue-number, but these features are platform-specific.</w:t>
       </w:r>
     </w:p>
     <w:p>
       <w:pPr>
         <w:pStyle w:val="Heading2"/>
+        <w:rPr>
+          <w:lang w:val="en-GB"/>
+        </w:rPr>
       </w:pPr>
       <w:bookmarkStart w:id="27" w:name="html-in-markdown"/>
       <w:bookmarkEnd w:id="26"/>
       <w:r>
+        <w:rPr>
+          <w:lang w:val="en-GB"/>
+        </w:rPr>
         <w:t>HTML in Markdown</w:t>
       </w:r>
     </w:p>
     <w:p>
       <w:pPr>
         <w:pStyle w:val="FirstParagraph"/>
-      </w:pPr>
-      <w:r>
+        <w:rPr>
+          <w:lang w:val="en-GB"/>
+        </w:rPr>
+      </w:pPr>
+      <w:r>
+        <w:rPr>
+          <w:lang w:val="en-GB"/>
+        </w:rPr>
         <w:t>You can use some HTML tags in markdown:</w:t>
       </w:r>
     </w:p>
     <w:p>
       <w:pPr>
         <w:pStyle w:val="BodyText"/>
-      </w:pPr>
-      <w:r>
+        <w:rPr>
+          <w:lang w:val="en-GB"/>
+        </w:rPr>
+      </w:pPr>
+      <w:r>
+        <w:rPr>
+          <w:lang w:val="en-GB"/>
+        </w:rPr>
         <w:t>Bold text using HTML</w:t>
       </w:r>
     </w:p>
     <w:p>
       <w:pPr>
         <w:pStyle w:val="BodyText"/>
-      </w:pPr>
-      <w:r>
+        <w:rPr>
+          <w:lang w:val="en-GB"/>
+        </w:rPr>
+      </w:pPr>
+      <w:r>
+        <w:rPr>
+          <w:lang w:val="en-GB"/>
+        </w:rPr>
         <w:t>Italic text using HTML</w:t>
       </w:r>
     </w:p>
     <w:p>
       <w:pPr>
         <w:pStyle w:val="BodyText"/>
-      </w:pPr>
-      <w:r>
+        <w:rPr>
+          <w:lang w:val="en-GB"/>
+        </w:rPr>
+      </w:pPr>
+      <w:r>
+        <w:rPr>
+          <w:lang w:val="en-GB"/>
+        </w:rPr>
         <w:t>Keyboard input</w:t>
       </w:r>
     </w:p>
     <w:p>
       <w:pPr>
         <w:pStyle w:val="BodyText"/>
-      </w:pPr>
-      <w:r>
+        <w:rPr>
+          <w:lang w:val="en-GB"/>
+        </w:rPr>
+      </w:pPr>
+      <w:r>
+        <w:rPr>
+          <w:lang w:val="en-GB"/>
+        </w:rPr>
         <w:t>Highlighted text</w:t>
       </w:r>
     </w:p>
     <w:p>
       <w:pPr>
         <w:pStyle w:val="Heading2"/>
+        <w:rPr>
+          <w:lang w:val="en-GB"/>
+        </w:rPr>
       </w:pPr>
       <w:bookmarkStart w:id="28" w:name="footnotes-extended-markdown"/>
       <w:bookmarkEnd w:id="27"/>
       <w:r>
+        <w:rPr>
+          <w:lang w:val="en-GB"/>
+        </w:rPr>
         <w:t>Footnotes (Extended Markdown)</w:t>
       </w:r>
     </w:p>
     <w:p>
       <w:pPr>
         <w:pStyle w:val="FirstParagraph"/>
-      </w:pPr>
-      <w:r>
+        <w:rPr>
+          <w:lang w:val="en-GB"/>
+        </w:rPr>
+      </w:pPr>
+      <w:r>
+        <w:rPr>
+          <w:lang w:val="en-GB"/>
+        </w:rPr>
         <w:t>Here's a sentence with a footnote</w:t>
       </w:r>
       <w:r>
         <w:rPr>
           <w:rStyle w:val="FootnoteReference"/>
+          <w:lang w:val="en-GB"/>
         </w:rPr>
         <w:footnoteReference w:id="1"/>
       </w:r>
       <w:r>
+        <w:rPr>
+          <w:lang w:val="en-GB"/>
+        </w:rPr>
         <w:t>.</w:t>
       </w:r>
     </w:p>
     <w:p>
       <w:pPr>
         <w:pStyle w:val="BodyText"/>
-      </w:pPr>
-      <w:r>
+        <w:rPr>
+          <w:lang w:val="en-GB"/>
+        </w:rPr>
+      </w:pPr>
+      <w:r>
+        <w:rPr>
+          <w:lang w:val="en-GB"/>
+        </w:rPr>
         <w:t>Another footnote reference</w:t>
       </w:r>
       <w:r>
         <w:rPr>
           <w:rStyle w:val="FootnoteReference"/>
+          <w:lang w:val="en-GB"/>
         </w:rPr>
         <w:footnoteReference w:id="2"/>
       </w:r>
       <w:r>
+        <w:rPr>
+          <w:lang w:val="en-GB"/>
+        </w:rPr>
         <w:t>.</w:t>
       </w:r>
     </w:p>
     <w:p>
+      <w:pPr>
+        <w:rPr>
+          <w:lang w:val="en-GB"/>
+        </w:rPr>
+      </w:pPr>
       <w:r>
         <w:rPr>
           <w:noProof/>
+          <w:lang w:val="en-GB"/>
         </w:rPr>
         <w:pict w14:anchorId="191FF2CA">
           <v:rect id="_x0000_i1025" alt="" style="width:451.3pt;height:.05pt;mso-width-percent:0;mso-height-percent:0;mso-width-percent:0;mso-height-percent:0" o:hralign="center" o:hrstd="t" o:hr="t"/>
@@ -2268,18 +3141,30 @@
     <w:p>
       <w:pPr>
         <w:pStyle w:val="Heading2"/>
+        <w:rPr>
+          <w:lang w:val="en-GB"/>
+        </w:rPr>
       </w:pPr>
       <w:bookmarkStart w:id="29" w:name="summary"/>
       <w:bookmarkEnd w:id="28"/>
       <w:r>
+        <w:rPr>
+          <w:lang w:val="en-GB"/>
+        </w:rPr>
         <w:t>Summary</w:t>
       </w:r>
     </w:p>
     <w:p>
       <w:pPr>
         <w:pStyle w:val="FirstParagraph"/>
-      </w:pPr>
-      <w:r>
+        <w:rPr>
+          <w:lang w:val="en-GB"/>
+        </w:rPr>
+      </w:pPr>
+      <w:r>
+        <w:rPr>
+          <w:lang w:val="en-GB"/>
+        </w:rPr>
         <w:t>This document covers the most important features of GitHub Flavoured Markdown:</w:t>
       </w:r>
     </w:p>
@@ -2290,24 +3175,35 @@
           <w:ilvl w:val="0"/>
           <w:numId w:val="34"/>
         </w:numPr>
+        <w:rPr>
+          <w:lang w:val="en-GB"/>
+        </w:rPr>
       </w:pPr>
       <w:r>
         <w:rPr>
           <w:b/>
           <w:bCs/>
+          <w:lang w:val="en-GB"/>
         </w:rPr>
         <w:t>Headers</w:t>
       </w:r>
       <w:r>
+        <w:rPr>
+          <w:lang w:val="en-GB"/>
+        </w:rPr>
         <w:t xml:space="preserve"> - Six levels using </w:t>
       </w:r>
       <w:r>
         <w:rPr>
           <w:rStyle w:val="VerbatimChar"/>
+          <w:lang w:val="en-GB"/>
         </w:rPr>
         <w:t>#</w:t>
       </w:r>
       <w:r>
+        <w:rPr>
+          <w:lang w:val="en-GB"/>
+        </w:rPr>
         <w:t xml:space="preserve"> symbols</w:t>
       </w:r>
     </w:p>
@@ -2318,15 +3214,22 @@
           <w:ilvl w:val="0"/>
           <w:numId w:val="34"/>
         </w:numPr>
+        <w:rPr>
+          <w:lang w:val="en-GB"/>
+        </w:rPr>
       </w:pPr>
       <w:r>
         <w:rPr>
           <w:b/>
           <w:bCs/>
+          <w:lang w:val="en-GB"/>
         </w:rPr>
         <w:t>Text formatting</w:t>
       </w:r>
       <w:r>
+        <w:rPr>
+          <w:lang w:val="en-GB"/>
+        </w:rPr>
         <w:t xml:space="preserve"> - Bold, italic, strikethrough</w:t>
       </w:r>
     </w:p>
@@ -2337,15 +3240,22 @@
           <w:ilvl w:val="0"/>
           <w:numId w:val="34"/>
         </w:numPr>
+        <w:rPr>
+          <w:lang w:val="en-GB"/>
+        </w:rPr>
       </w:pPr>
       <w:r>
         <w:rPr>
           <w:b/>
           <w:bCs/>
+          <w:lang w:val="en-GB"/>
         </w:rPr>
         <w:t>Lists</w:t>
       </w:r>
       <w:r>
+        <w:rPr>
+          <w:lang w:val="en-GB"/>
+        </w:rPr>
         <w:t xml:space="preserve"> - Ordered, unordered, and task lists</w:t>
       </w:r>
     </w:p>
@@ -2356,16 +3266,23 @@
           <w:ilvl w:val="0"/>
           <w:numId w:val="34"/>
         </w:numPr>
+        <w:rPr>
+          <w:lang w:val="en-GB"/>
+        </w:rPr>
       </w:pPr>
       <w:r>
         <w:rPr>
           <w:b/>
           <w:bCs/>
+          <w:lang w:val="en-GB"/>
         </w:rPr>
         <w:lastRenderedPageBreak/>
         <w:t>Links</w:t>
       </w:r>
       <w:r>
+        <w:rPr>
+          <w:lang w:val="en-GB"/>
+        </w:rPr>
         <w:t xml:space="preserve"> - Inline and reference styles</w:t>
       </w:r>
     </w:p>
@@ -2376,15 +3293,22 @@
           <w:ilvl w:val="0"/>
           <w:numId w:val="34"/>
         </w:numPr>
+        <w:rPr>
+          <w:lang w:val="en-GB"/>
+        </w:rPr>
       </w:pPr>
       <w:r>
         <w:rPr>
           <w:b/>
           <w:bCs/>
+          <w:lang w:val="en-GB"/>
         </w:rPr>
         <w:t>Code</w:t>
       </w:r>
       <w:r>
+        <w:rPr>
+          <w:lang w:val="en-GB"/>
+        </w:rPr>
         <w:t xml:space="preserve"> - Inline and fenced code blocks with syntax highlighting</w:t>
       </w:r>
     </w:p>
@@ -2395,15 +3319,22 @@
           <w:ilvl w:val="0"/>
           <w:numId w:val="34"/>
         </w:numPr>
+        <w:rPr>
+          <w:lang w:val="en-GB"/>
+        </w:rPr>
       </w:pPr>
       <w:r>
         <w:rPr>
           <w:b/>
           <w:bCs/>
+          <w:lang w:val="en-GB"/>
         </w:rPr>
         <w:t>Tables</w:t>
       </w:r>
       <w:r>
+        <w:rPr>
+          <w:lang w:val="en-GB"/>
+        </w:rPr>
         <w:t xml:space="preserve"> - With alignment options</w:t>
       </w:r>
     </w:p>
@@ -2414,15 +3345,22 @@
           <w:ilvl w:val="0"/>
           <w:numId w:val="34"/>
         </w:numPr>
+        <w:rPr>
+          <w:lang w:val="en-GB"/>
+        </w:rPr>
       </w:pPr>
       <w:r>
         <w:rPr>
           <w:b/>
           <w:bCs/>
+          <w:lang w:val="en-GB"/>
         </w:rPr>
         <w:t>Images</w:t>
       </w:r>
       <w:r>
+        <w:rPr>
+          <w:lang w:val="en-GB"/>
+        </w:rPr>
         <w:t xml:space="preserve"> - Embedded images</w:t>
       </w:r>
     </w:p>
@@ -2433,15 +3371,22 @@
           <w:ilvl w:val="0"/>
           <w:numId w:val="34"/>
         </w:numPr>
+        <w:rPr>
+          <w:lang w:val="en-GB"/>
+        </w:rPr>
       </w:pPr>
       <w:r>
         <w:rPr>
           <w:b/>
           <w:bCs/>
+          <w:lang w:val="en-GB"/>
         </w:rPr>
         <w:t>Blockquotes</w:t>
       </w:r>
       <w:r>
+        <w:rPr>
+          <w:lang w:val="en-GB"/>
+        </w:rPr>
         <w:t xml:space="preserve"> - Single and nested</w:t>
       </w:r>
     </w:p>
@@ -2452,15 +3397,22 @@
           <w:ilvl w:val="0"/>
           <w:numId w:val="34"/>
         </w:numPr>
+        <w:rPr>
+          <w:lang w:val="en-GB"/>
+        </w:rPr>
       </w:pPr>
       <w:r>
         <w:rPr>
           <w:b/>
           <w:bCs/>
+          <w:lang w:val="en-GB"/>
         </w:rPr>
         <w:t>Horizontal rules</w:t>
       </w:r>
       <w:r>
+        <w:rPr>
+          <w:lang w:val="en-GB"/>
+        </w:rPr>
         <w:t xml:space="preserve"> - Visual separators</w:t>
       </w:r>
     </w:p>
@@ -2471,23 +3423,36 @@
           <w:ilvl w:val="0"/>
           <w:numId w:val="34"/>
         </w:numPr>
+        <w:rPr>
+          <w:lang w:val="en-GB"/>
+        </w:rPr>
       </w:pPr>
       <w:r>
         <w:rPr>
           <w:b/>
           <w:bCs/>
+          <w:lang w:val="en-GB"/>
         </w:rPr>
         <w:t>Special features</w:t>
       </w:r>
       <w:r>
+        <w:rPr>
+          <w:lang w:val="en-GB"/>
+        </w:rPr>
         <w:t xml:space="preserve"> - Emoji, HTML tags, mathematical expressions</w:t>
       </w:r>
     </w:p>
     <w:p>
       <w:pPr>
         <w:pStyle w:val="FirstParagraph"/>
-      </w:pPr>
-      <w:r>
+        <w:rPr>
+          <w:lang w:val="en-GB"/>
+        </w:rPr>
+      </w:pPr>
+      <w:r>
+        <w:rPr>
+          <w:lang w:val="en-GB"/>
+        </w:rPr>
         <w:t>Remember that not all markdown processors support every feature, but GitHub Flavoured Markdown is widely supported across many platforms.</w:t>
       </w:r>
       <w:bookmarkEnd w:id="2"/>

</xml_diff>

<commit_message>
Update pandoc template to enhance document formatting
</commit_message>
<xml_diff>
--- a/pandoc-template.docx
+++ b/pandoc-template.docx
@@ -28,7 +28,21 @@
         <w:rPr>
           <w:lang w:val="en-GB"/>
         </w:rPr>
-        <w:t>This document demonstrates the most commonly used features of GitHub Flavoured Markdown (GFM).</w:t>
+        <w:t xml:space="preserve">This document demonstrates the </w:t>
+      </w:r>
+      <w:proofErr w:type="gramStart"/>
+      <w:r>
+        <w:rPr>
+          <w:lang w:val="en-GB"/>
+        </w:rPr>
+        <w:t>most commonly used</w:t>
+      </w:r>
+      <w:proofErr w:type="gramEnd"/>
+      <w:r>
+        <w:rPr>
+          <w:lang w:val="en-GB"/>
+        </w:rPr>
+        <w:t xml:space="preserve"> features of GitHub Flavoured Markdown (GFM).</w:t>
       </w:r>
     </w:p>
     <w:p>
@@ -83,7 +97,21 @@
         <w:rPr>
           <w:lang w:val="en-GB"/>
         </w:rPr>
-        <w:t xml:space="preserve"> symbols determines the header level:</w:t>
+        <w:t xml:space="preserve"> symbols </w:t>
+      </w:r>
+      <w:proofErr w:type="gramStart"/>
+      <w:r>
+        <w:rPr>
+          <w:lang w:val="en-GB"/>
+        </w:rPr>
+        <w:t>determines</w:t>
+      </w:r>
+      <w:proofErr w:type="gramEnd"/>
+      <w:r>
+        <w:rPr>
+          <w:lang w:val="en-GB"/>
+        </w:rPr>
+        <w:t xml:space="preserve"> the header level:</w:t>
       </w:r>
     </w:p>
     <w:p>
@@ -599,7 +627,6 @@
         <w:rPr>
           <w:lang w:val="en-GB"/>
         </w:rPr>
-        <w:lastRenderedPageBreak/>
         <w:t>Task Lists (GitHub Extension)</w:t>
       </w:r>
     </w:p>
@@ -690,6 +717,7 @@
         <w:rPr>
           <w:lang w:val="en-GB"/>
         </w:rPr>
+        <w:lastRenderedPageBreak/>
         <w:t>Nested completed task</w:t>
       </w:r>
     </w:p>
@@ -870,8 +898,17 @@
           <w:rStyle w:val="VerbatimChar"/>
           <w:lang w:val="en-GB"/>
         </w:rPr>
-        <w:t>Plain code block</w:t>
-      </w:r>
+        <w:t xml:space="preserve">Plain code </w:t>
+      </w:r>
+      <w:proofErr w:type="gramStart"/>
+      <w:r>
+        <w:rPr>
+          <w:rStyle w:val="VerbatimChar"/>
+          <w:lang w:val="en-GB"/>
+        </w:rPr>
+        <w:t>block</w:t>
+      </w:r>
+      <w:proofErr w:type="gramEnd"/>
       <w:r>
         <w:rPr>
           <w:lang w:val="en-GB"/>
@@ -918,7 +955,39 @@
           <w:rStyle w:val="NormalTok"/>
           <w:lang w:val="en-GB"/>
         </w:rPr>
-        <w:t xml:space="preserve"> hello_world():</w:t>
+        <w:t xml:space="preserve"> </w:t>
+      </w:r>
+      <w:proofErr w:type="spellStart"/>
+      <w:r>
+        <w:rPr>
+          <w:rStyle w:val="NormalTok"/>
+          <w:lang w:val="en-GB"/>
+        </w:rPr>
+        <w:t>hello_</w:t>
+      </w:r>
+      <w:proofErr w:type="gramStart"/>
+      <w:r>
+        <w:rPr>
+          <w:rStyle w:val="NormalTok"/>
+          <w:lang w:val="en-GB"/>
+        </w:rPr>
+        <w:t>world</w:t>
+      </w:r>
+      <w:proofErr w:type="spellEnd"/>
+      <w:r>
+        <w:rPr>
+          <w:rStyle w:val="NormalTok"/>
+          <w:lang w:val="en-GB"/>
+        </w:rPr>
+        <w:t>(</w:t>
+      </w:r>
+      <w:proofErr w:type="gramEnd"/>
+      <w:r>
+        <w:rPr>
+          <w:rStyle w:val="NormalTok"/>
+          <w:lang w:val="en-GB"/>
+        </w:rPr>
+        <w:t>):</w:t>
       </w:r>
       <w:r>
         <w:rPr>
@@ -933,6 +1002,7 @@
         </w:rPr>
         <w:t xml:space="preserve">    </w:t>
       </w:r>
+      <w:proofErr w:type="gramStart"/>
       <w:r>
         <w:rPr>
           <w:rStyle w:val="BuiltInTok"/>
@@ -947,6 +1017,7 @@
         </w:rPr>
         <w:t>(</w:t>
       </w:r>
+      <w:proofErr w:type="gramEnd"/>
       <w:r>
         <w:rPr>
           <w:rStyle w:val="StringTok"/>
@@ -1090,6 +1161,7 @@
         </w:rPr>
         <w:t xml:space="preserve"> </w:t>
       </w:r>
+      <w:proofErr w:type="gramStart"/>
       <w:r>
         <w:rPr>
           <w:rStyle w:val="BuiltInTok"/>
@@ -1104,6 +1176,7 @@
         </w:rPr>
         <w:t>(</w:t>
       </w:r>
+      <w:proofErr w:type="gramEnd"/>
       <w:r>
         <w:rPr>
           <w:rStyle w:val="DecValTok"/>
@@ -1153,6 +1226,8 @@
         </w:rPr>
         <w:t xml:space="preserve"> </w:t>
       </w:r>
+      <w:proofErr w:type="spellStart"/>
+      <w:proofErr w:type="gramStart"/>
       <w:r>
         <w:rPr>
           <w:rStyle w:val="FunctionTok"/>
@@ -1160,12 +1235,21 @@
         </w:rPr>
         <w:t>calculateSum</w:t>
       </w:r>
+      <w:proofErr w:type="spellEnd"/>
       <w:r>
         <w:rPr>
           <w:rStyle w:val="NormalTok"/>
           <w:lang w:val="en-GB"/>
         </w:rPr>
-        <w:t>(a</w:t>
+        <w:t>(</w:t>
+      </w:r>
+      <w:proofErr w:type="gramEnd"/>
+      <w:r>
+        <w:rPr>
+          <w:rStyle w:val="NormalTok"/>
+          <w:lang w:val="en-GB"/>
+        </w:rPr>
+        <w:t>a</w:t>
       </w:r>
       <w:r>
         <w:rPr>
@@ -1254,6 +1338,7 @@
         </w:rPr>
         <w:br/>
       </w:r>
+      <w:proofErr w:type="spellStart"/>
       <w:r>
         <w:rPr>
           <w:rStyle w:val="KeywordTok"/>
@@ -1261,6 +1346,7 @@
         </w:rPr>
         <w:t>const</w:t>
       </w:r>
+      <w:proofErr w:type="spellEnd"/>
       <w:r>
         <w:rPr>
           <w:rStyle w:val="NormalTok"/>
@@ -1282,6 +1368,8 @@
         </w:rPr>
         <w:t xml:space="preserve"> </w:t>
       </w:r>
+      <w:proofErr w:type="spellStart"/>
+      <w:proofErr w:type="gramStart"/>
       <w:r>
         <w:rPr>
           <w:rStyle w:val="FunctionTok"/>
@@ -1289,6 +1377,7 @@
         </w:rPr>
         <w:t>calculateSum</w:t>
       </w:r>
+      <w:proofErr w:type="spellEnd"/>
       <w:r>
         <w:rPr>
           <w:rStyle w:val="NormalTok"/>
@@ -1296,6 +1385,7 @@
         </w:rPr>
         <w:t>(</w:t>
       </w:r>
+      <w:proofErr w:type="gramEnd"/>
       <w:r>
         <w:rPr>
           <w:rStyle w:val="DecValTok"/>
@@ -1344,6 +1434,7 @@
         </w:rPr>
         <w:br/>
       </w:r>
+      <w:proofErr w:type="gramStart"/>
       <w:r>
         <w:rPr>
           <w:rStyle w:val="BuiltInTok"/>
@@ -1372,6 +1463,7 @@
         </w:rPr>
         <w:t>(</w:t>
       </w:r>
+      <w:proofErr w:type="gramEnd"/>
       <w:r>
         <w:rPr>
           <w:rStyle w:val="VerbatimStringTok"/>
@@ -1407,6 +1499,7 @@
         </w:rPr>
         <w:t>`</w:t>
       </w:r>
+      <w:proofErr w:type="gramStart"/>
       <w:r>
         <w:rPr>
           <w:rStyle w:val="NormalTok"/>
@@ -1421,6 +1514,7 @@
         </w:rPr>
         <w:t>;</w:t>
       </w:r>
+      <w:proofErr w:type="gramEnd"/>
     </w:p>
     <w:p>
       <w:pPr>
@@ -1546,7 +1640,6 @@
         <w:rPr>
           <w:lang w:val="en-GB"/>
         </w:rPr>
-        <w:lastRenderedPageBreak/>
         <w:t>This is a nested blockquote. Very useful for citations.</w:t>
       </w:r>
     </w:p>
@@ -1977,6 +2070,7 @@
               <w:rPr>
                 <w:lang w:val="en-GB"/>
               </w:rPr>
+              <w:lastRenderedPageBreak/>
               <w:t>Links</w:t>
             </w:r>
           </w:p>
@@ -2494,7 +2588,6 @@
         <w:rPr>
           <w:lang w:val="en-GB"/>
         </w:rPr>
-        <w:lastRenderedPageBreak/>
         <w:t>Mathematical Expressions (if supported)</w:t>
       </w:r>
     </w:p>
@@ -2862,6 +2955,7 @@
         </w:rPr>
         <w:t xml:space="preserve"> </w:t>
       </w:r>
+      <w:proofErr w:type="gramStart"/>
       <w:r>
         <w:rPr>
           <w:rFonts w:ascii="Apple Color Emoji" w:hAnsi="Apple Color Emoji" w:cs="Apple Color Emoji"/>
@@ -2873,7 +2967,22 @@
         <w:rPr>
           <w:lang w:val="en-GB"/>
         </w:rPr>
-        <w:t xml:space="preserve"> :octocat:</w:t>
+        <w:t xml:space="preserve"> :</w:t>
+      </w:r>
+      <w:proofErr w:type="spellStart"/>
+      <w:r>
+        <w:rPr>
+          <w:lang w:val="en-GB"/>
+        </w:rPr>
+        <w:t>octocat</w:t>
+      </w:r>
+      <w:proofErr w:type="spellEnd"/>
+      <w:proofErr w:type="gramEnd"/>
+      <w:r>
+        <w:rPr>
+          <w:lang w:val="en-GB"/>
+        </w:rPr>
+        <w:t>:</w:t>
       </w:r>
     </w:p>
     <w:p>
@@ -2949,6 +3058,7 @@
         <w:rPr>
           <w:lang w:val="en-GB"/>
         </w:rPr>
+        <w:lastRenderedPageBreak/>
         <w:t>Mentions and References (GitHub-specific)</w:t>
       </w:r>
     </w:p>
@@ -3276,7 +3386,6 @@
           <w:bCs/>
           <w:lang w:val="en-GB"/>
         </w:rPr>
-        <w:lastRenderedPageBreak/>
         <w:t>Links</w:t>
       </w:r>
       <w:r>
@@ -3459,8 +3568,10 @@
       <w:bookmarkEnd w:id="29"/>
     </w:p>
     <w:sectPr>
-      <w:pgSz w:w="12240" w:h="15840"/>
-      <w:pgMar w:top="1417" w:right="1417" w:bottom="1417" w:left="1417" w:header="720" w:footer="720" w:gutter="0"/>
+      <w:footerReference w:type="even" r:id="rId11"/>
+      <w:footerReference w:type="default" r:id="rId12"/>
+      <w:pgSz w:w="11901" w:h="16840"/>
+      <w:pgMar w:top="1134" w:right="1134" w:bottom="1134" w:left="1134" w:header="720" w:footer="720" w:gutter="0"/>
       <w:cols w:space="720"/>
     </w:sectPr>
   </w:body>
@@ -3490,6 +3601,301 @@
     </w:p>
   </w:endnote>
 </w:endnotes>
+</file>
+
+<file path=word/footer1.xml><?xml version="1.0" encoding="utf-8"?>
+<w:ftr xmlns:wpc="http://schemas.microsoft.com/office/word/2010/wordprocessingCanvas" xmlns:cx="http://schemas.microsoft.com/office/drawing/2014/chartex" xmlns:cx1="http://schemas.microsoft.com/office/drawing/2015/9/8/chartex" xmlns:cx2="http://schemas.microsoft.com/office/drawing/2015/10/21/chartex" xmlns:cx3="http://schemas.microsoft.com/office/drawing/2016/5/9/chartex" xmlns:cx4="http://schemas.microsoft.com/office/drawing/2016/5/10/chartex" xmlns:cx5="http://schemas.microsoft.com/office/drawing/2016/5/11/chartex" xmlns:cx6="http://schemas.microsoft.com/office/drawing/2016/5/12/chartex" xmlns:cx7="http://schemas.microsoft.com/office/drawing/2016/5/13/chartex" xmlns:cx8="http://schemas.microsoft.com/office/drawing/2016/5/14/chartex" xmlns:mc="http://schemas.openxmlformats.org/markup-compatibility/2006" xmlns:aink="http://schemas.microsoft.com/office/drawing/2016/ink" xmlns:am3d="http://schemas.microsoft.com/office/drawing/2017/model3d" xmlns:o="urn:schemas-microsoft-com:office:office" xmlns:oel="http://schemas.microsoft.com/office/2019/extlst" xmlns:r="http://schemas.openxmlformats.org/officeDocument/2006/relationships" xmlns:m="http://schemas.openxmlformats.org/officeDocument/2006/math" xmlns:v="urn:schemas-microsoft-com:vml" xmlns:wp14="http://schemas.microsoft.com/office/word/2010/wordprocessingDrawing" xmlns:wp="http://schemas.openxmlformats.org/drawingml/2006/wordprocessingDrawing" xmlns:w10="urn:schemas-microsoft-com:office:word" xmlns:w="http://schemas.openxmlformats.org/wordprocessingml/2006/main" xmlns:w14="http://schemas.microsoft.com/office/word/2010/wordml" xmlns:w15="http://schemas.microsoft.com/office/word/2012/wordml" xmlns:w16cex="http://schemas.microsoft.com/office/word/2018/wordml/cex" xmlns:w16cid="http://schemas.microsoft.com/office/word/2016/wordml/cid" xmlns:w16="http://schemas.microsoft.com/office/word/2018/wordml" xmlns:w16du="http://schemas.microsoft.com/office/word/2023/wordml/word16du" xmlns:w16sdtdh="http://schemas.microsoft.com/office/word/2020/wordml/sdtdatahash" xmlns:w16sdtfl="http://schemas.microsoft.com/office/word/2024/wordml/sdtformatlock" xmlns:w16se="http://schemas.microsoft.com/office/word/2015/wordml/symex" xmlns:wpg="http://schemas.microsoft.com/office/word/2010/wordprocessingGroup" xmlns:wpi="http://schemas.microsoft.com/office/word/2010/wordprocessingInk" xmlns:wne="http://schemas.microsoft.com/office/word/2006/wordml" xmlns:wps="http://schemas.microsoft.com/office/word/2010/wordprocessingShape" mc:Ignorable="w14 w15 w16se w16cid w16 w16cex w16sdtdh w16sdtfl w16du wp14">
+  <w:sdt>
+    <w:sdtPr>
+      <w:rPr>
+        <w:rStyle w:val="PageNumber"/>
+      </w:rPr>
+      <w:id w:val="1071320837"/>
+      <w:docPartObj>
+        <w:docPartGallery w:val="Page Numbers (Bottom of Page)"/>
+        <w:docPartUnique/>
+      </w:docPartObj>
+    </w:sdtPr>
+    <w:sdtContent>
+      <w:p>
+        <w:pPr>
+          <w:pStyle w:val="Footer"/>
+          <w:framePr w:wrap="none" w:vAnchor="text" w:hAnchor="margin" w:xAlign="right" w:y="1"/>
+          <w:rPr>
+            <w:rStyle w:val="PageNumber"/>
+          </w:rPr>
+        </w:pPr>
+        <w:r>
+          <w:rPr>
+            <w:rStyle w:val="PageNumber"/>
+          </w:rPr>
+          <w:fldChar w:fldCharType="begin"/>
+        </w:r>
+        <w:r>
+          <w:rPr>
+            <w:rStyle w:val="PageNumber"/>
+          </w:rPr>
+          <w:instrText xml:space="preserve"> PAGE </w:instrText>
+        </w:r>
+        <w:r>
+          <w:rPr>
+            <w:rStyle w:val="PageNumber"/>
+          </w:rPr>
+          <w:fldChar w:fldCharType="separate"/>
+        </w:r>
+        <w:r>
+          <w:rPr>
+            <w:rStyle w:val="PageNumber"/>
+          </w:rPr>
+          <w:fldChar w:fldCharType="end"/>
+        </w:r>
+      </w:p>
+    </w:sdtContent>
+  </w:sdt>
+  <w:p>
+    <w:pPr>
+      <w:pStyle w:val="Footer"/>
+      <w:ind w:right="360"/>
+    </w:pPr>
+  </w:p>
+</w:ftr>
+</file>
+
+<file path=word/footer2.xml><?xml version="1.0" encoding="utf-8"?>
+<w:ftr xmlns:wpc="http://schemas.microsoft.com/office/word/2010/wordprocessingCanvas" xmlns:cx="http://schemas.microsoft.com/office/drawing/2014/chartex" xmlns:cx1="http://schemas.microsoft.com/office/drawing/2015/9/8/chartex" xmlns:cx2="http://schemas.microsoft.com/office/drawing/2015/10/21/chartex" xmlns:cx3="http://schemas.microsoft.com/office/drawing/2016/5/9/chartex" xmlns:cx4="http://schemas.microsoft.com/office/drawing/2016/5/10/chartex" xmlns:cx5="http://schemas.microsoft.com/office/drawing/2016/5/11/chartex" xmlns:cx6="http://schemas.microsoft.com/office/drawing/2016/5/12/chartex" xmlns:cx7="http://schemas.microsoft.com/office/drawing/2016/5/13/chartex" xmlns:cx8="http://schemas.microsoft.com/office/drawing/2016/5/14/chartex" xmlns:mc="http://schemas.openxmlformats.org/markup-compatibility/2006" xmlns:aink="http://schemas.microsoft.com/office/drawing/2016/ink" xmlns:am3d="http://schemas.microsoft.com/office/drawing/2017/model3d" xmlns:o="urn:schemas-microsoft-com:office:office" xmlns:oel="http://schemas.microsoft.com/office/2019/extlst" xmlns:r="http://schemas.openxmlformats.org/officeDocument/2006/relationships" xmlns:m="http://schemas.openxmlformats.org/officeDocument/2006/math" xmlns:v="urn:schemas-microsoft-com:vml" xmlns:wp14="http://schemas.microsoft.com/office/word/2010/wordprocessingDrawing" xmlns:wp="http://schemas.openxmlformats.org/drawingml/2006/wordprocessingDrawing" xmlns:w10="urn:schemas-microsoft-com:office:word" xmlns:w="http://schemas.openxmlformats.org/wordprocessingml/2006/main" xmlns:w14="http://schemas.microsoft.com/office/word/2010/wordml" xmlns:w15="http://schemas.microsoft.com/office/word/2012/wordml" xmlns:w16cex="http://schemas.microsoft.com/office/word/2018/wordml/cex" xmlns:w16cid="http://schemas.microsoft.com/office/word/2016/wordml/cid" xmlns:w16="http://schemas.microsoft.com/office/word/2018/wordml" xmlns:w16du="http://schemas.microsoft.com/office/word/2023/wordml/word16du" xmlns:w16sdtdh="http://schemas.microsoft.com/office/word/2020/wordml/sdtdatahash" xmlns:w16sdtfl="http://schemas.microsoft.com/office/word/2024/wordml/sdtformatlock" xmlns:w16se="http://schemas.microsoft.com/office/word/2015/wordml/symex" xmlns:wpg="http://schemas.microsoft.com/office/word/2010/wordprocessingGroup" xmlns:wpi="http://schemas.microsoft.com/office/word/2010/wordprocessingInk" xmlns:wne="http://schemas.microsoft.com/office/word/2006/wordml" xmlns:wps="http://schemas.microsoft.com/office/word/2010/wordprocessingShape" mc:Ignorable="w14 w15 w16se w16cid w16 w16cex w16sdtdh w16sdtfl w16du wp14">
+  <w:p>
+    <w:pPr>
+      <w:pStyle w:val="Footer"/>
+      <w:ind w:right="360"/>
+      <w:rPr>
+        <w:rFonts w:cstheme="minorHAnsi"/>
+        <w:color w:val="808080" w:themeColor="background1" w:themeShade="80"/>
+        <w:sz w:val="16"/>
+        <w:szCs w:val="16"/>
+      </w:rPr>
+    </w:pPr>
+    <w:r>
+      <w:rPr>
+        <w:rFonts w:cstheme="minorHAnsi"/>
+        <w:color w:val="808080" w:themeColor="background1" w:themeShade="80"/>
+        <w:sz w:val="16"/>
+        <w:szCs w:val="16"/>
+      </w:rPr>
+      <w:fldChar w:fldCharType="begin"/>
+    </w:r>
+    <w:r>
+      <w:rPr>
+        <w:rFonts w:cstheme="minorHAnsi"/>
+        <w:color w:val="808080" w:themeColor="background1" w:themeShade="80"/>
+        <w:sz w:val="16"/>
+        <w:szCs w:val="16"/>
+      </w:rPr>
+      <w:instrText xml:space="preserve"> AUTHOR </w:instrText>
+    </w:r>
+    <w:r>
+      <w:rPr>
+        <w:rFonts w:cstheme="minorHAnsi"/>
+        <w:color w:val="808080" w:themeColor="background1" w:themeShade="80"/>
+        <w:sz w:val="16"/>
+        <w:szCs w:val="16"/>
+      </w:rPr>
+      <w:fldChar w:fldCharType="separate"/>
+    </w:r>
+    <w:r>
+      <w:rPr>
+        <w:rFonts w:cstheme="minorHAnsi"/>
+        <w:color w:val="808080" w:themeColor="background1" w:themeShade="80"/>
+        <w:sz w:val="16"/>
+        <w:szCs w:val="16"/>
+      </w:rPr>
+      <w:fldChar w:fldCharType="end"/>
+    </w:r>
+    <w:r>
+      <w:rPr>
+        <w:rFonts w:cstheme="minorHAnsi"/>
+        <w:color w:val="808080" w:themeColor="background1" w:themeShade="80"/>
+        <w:sz w:val="16"/>
+        <w:szCs w:val="16"/>
+      </w:rPr>
+      <w:tab/>
+      <w:t xml:space="preserve">Page </w:t>
+    </w:r>
+    <w:r>
+      <w:rPr>
+        <w:rFonts w:cstheme="minorHAnsi"/>
+        <w:color w:val="808080" w:themeColor="background1" w:themeShade="80"/>
+        <w:sz w:val="16"/>
+        <w:szCs w:val="16"/>
+      </w:rPr>
+      <w:fldChar w:fldCharType="begin"/>
+    </w:r>
+    <w:r>
+      <w:rPr>
+        <w:rFonts w:cstheme="minorHAnsi"/>
+        <w:color w:val="808080" w:themeColor="background1" w:themeShade="80"/>
+        <w:sz w:val="16"/>
+        <w:szCs w:val="16"/>
+      </w:rPr>
+      <w:instrText xml:space="preserve"> PAGE </w:instrText>
+    </w:r>
+    <w:r>
+      <w:rPr>
+        <w:rFonts w:cstheme="minorHAnsi"/>
+        <w:color w:val="808080" w:themeColor="background1" w:themeShade="80"/>
+        <w:sz w:val="16"/>
+        <w:szCs w:val="16"/>
+      </w:rPr>
+      <w:fldChar w:fldCharType="separate"/>
+    </w:r>
+    <w:r>
+      <w:rPr>
+        <w:rFonts w:cstheme="minorHAnsi"/>
+        <w:noProof/>
+        <w:color w:val="808080" w:themeColor="background1" w:themeShade="80"/>
+        <w:sz w:val="16"/>
+        <w:szCs w:val="16"/>
+      </w:rPr>
+      <w:t>1</w:t>
+    </w:r>
+    <w:r>
+      <w:rPr>
+        <w:rFonts w:cstheme="minorHAnsi"/>
+        <w:color w:val="808080" w:themeColor="background1" w:themeShade="80"/>
+        <w:sz w:val="16"/>
+        <w:szCs w:val="16"/>
+      </w:rPr>
+      <w:fldChar w:fldCharType="end"/>
+    </w:r>
+    <w:r>
+      <w:rPr>
+        <w:rFonts w:cstheme="minorHAnsi"/>
+        <w:color w:val="808080" w:themeColor="background1" w:themeShade="80"/>
+        <w:sz w:val="16"/>
+        <w:szCs w:val="16"/>
+      </w:rPr>
+      <w:t xml:space="preserve"> of </w:t>
+    </w:r>
+    <w:r>
+      <w:rPr>
+        <w:rFonts w:cstheme="minorHAnsi"/>
+        <w:color w:val="808080" w:themeColor="background1" w:themeShade="80"/>
+        <w:sz w:val="16"/>
+        <w:szCs w:val="16"/>
+      </w:rPr>
+      <w:fldChar w:fldCharType="begin"/>
+    </w:r>
+    <w:r>
+      <w:rPr>
+        <w:rFonts w:cstheme="minorHAnsi"/>
+        <w:color w:val="808080" w:themeColor="background1" w:themeShade="80"/>
+        <w:sz w:val="16"/>
+        <w:szCs w:val="16"/>
+      </w:rPr>
+      <w:instrText xml:space="preserve"> NUMPAGES </w:instrText>
+    </w:r>
+    <w:r>
+      <w:rPr>
+        <w:rFonts w:cstheme="minorHAnsi"/>
+        <w:color w:val="808080" w:themeColor="background1" w:themeShade="80"/>
+        <w:sz w:val="16"/>
+        <w:szCs w:val="16"/>
+      </w:rPr>
+      <w:fldChar w:fldCharType="separate"/>
+    </w:r>
+    <w:r>
+      <w:rPr>
+        <w:rFonts w:cstheme="minorHAnsi"/>
+        <w:noProof/>
+        <w:color w:val="808080" w:themeColor="background1" w:themeShade="80"/>
+        <w:sz w:val="16"/>
+        <w:szCs w:val="16"/>
+      </w:rPr>
+      <w:t>4</w:t>
+    </w:r>
+    <w:r>
+      <w:rPr>
+        <w:rFonts w:cstheme="minorHAnsi"/>
+        <w:color w:val="808080" w:themeColor="background1" w:themeShade="80"/>
+        <w:sz w:val="16"/>
+        <w:szCs w:val="16"/>
+      </w:rPr>
+      <w:fldChar w:fldCharType="end"/>
+    </w:r>
+    <w:r>
+      <w:rPr>
+        <w:rFonts w:cstheme="minorHAnsi"/>
+        <w:color w:val="808080" w:themeColor="background1" w:themeShade="80"/>
+        <w:sz w:val="16"/>
+        <w:szCs w:val="16"/>
+      </w:rPr>
+      <w:tab/>
+    </w:r>
+    <w:r>
+      <w:rPr>
+        <w:rFonts w:cstheme="minorHAnsi"/>
+        <w:color w:val="808080" w:themeColor="background1" w:themeShade="80"/>
+        <w:sz w:val="16"/>
+        <w:szCs w:val="16"/>
+      </w:rPr>
+      <w:fldChar w:fldCharType="begin"/>
+    </w:r>
+    <w:r>
+      <w:rPr>
+        <w:rFonts w:cstheme="minorHAnsi"/>
+        <w:color w:val="808080" w:themeColor="background1" w:themeShade="80"/>
+        <w:sz w:val="16"/>
+        <w:szCs w:val="16"/>
+      </w:rPr>
+      <w:instrText xml:space="preserve"> DATE \@ "d/M/yy" </w:instrText>
+    </w:r>
+    <w:r>
+      <w:rPr>
+        <w:rFonts w:cstheme="minorHAnsi"/>
+        <w:color w:val="808080" w:themeColor="background1" w:themeShade="80"/>
+        <w:sz w:val="16"/>
+        <w:szCs w:val="16"/>
+      </w:rPr>
+      <w:fldChar w:fldCharType="separate"/>
+    </w:r>
+    <w:r>
+      <w:rPr>
+        <w:rFonts w:cstheme="minorHAnsi"/>
+        <w:noProof/>
+        <w:color w:val="808080" w:themeColor="background1" w:themeShade="80"/>
+        <w:sz w:val="16"/>
+        <w:szCs w:val="16"/>
+      </w:rPr>
+      <w:t>31/7/25</w:t>
+    </w:r>
+    <w:r>
+      <w:rPr>
+        <w:rFonts w:cstheme="minorHAnsi"/>
+        <w:color w:val="808080" w:themeColor="background1" w:themeShade="80"/>
+        <w:sz w:val="16"/>
+        <w:szCs w:val="16"/>
+      </w:rPr>
+      <w:fldChar w:fldCharType="end"/>
+    </w:r>
+    <w:r>
+      <w:rPr>
+        <w:rFonts w:cstheme="minorHAnsi"/>
+        <w:color w:val="808080" w:themeColor="background1" w:themeShade="80"/>
+        <w:sz w:val="16"/>
+        <w:szCs w:val="16"/>
+      </w:rPr>
+      <w:tab/>
+    </w:r>
+    <w:r>
+      <w:rPr>
+        <w:rFonts w:cstheme="minorHAnsi"/>
+        <w:color w:val="808080" w:themeColor="background1" w:themeShade="80"/>
+        <w:sz w:val="16"/>
+        <w:szCs w:val="16"/>
+      </w:rPr>
+      <w:tab/>
+    </w:r>
+  </w:p>
+</w:ftr>
 </file>
 
 <file path=word/footnotes.xml><?xml version="1.0" encoding="utf-8"?>
@@ -7161,6 +7567,59 @@
       </w:numPr>
     </w:pPr>
   </w:style>
+  <w:style w:type="paragraph" w:styleId="Header">
+    <w:name w:val="header"/>
+    <w:basedOn w:val="Normal"/>
+    <w:link w:val="HeaderChar"/>
+    <w:unhideWhenUsed/>
+    <w:rsid w:val="00240A15"/>
+    <w:pPr>
+      <w:tabs>
+        <w:tab w:val="center" w:pos="4513"/>
+        <w:tab w:val="right" w:pos="9026"/>
+      </w:tabs>
+      <w:spacing w:after="0"/>
+    </w:pPr>
+  </w:style>
+  <w:style w:type="character" w:customStyle="1" w:styleId="HeaderChar">
+    <w:name w:val="Header Char"/>
+    <w:basedOn w:val="DefaultParagraphFont"/>
+    <w:link w:val="Header"/>
+    <w:rsid w:val="00240A15"/>
+    <w:rPr>
+      <w:sz w:val="22"/>
+    </w:rPr>
+  </w:style>
+  <w:style w:type="paragraph" w:styleId="Footer">
+    <w:name w:val="footer"/>
+    <w:basedOn w:val="Normal"/>
+    <w:link w:val="FooterChar"/>
+    <w:unhideWhenUsed/>
+    <w:rsid w:val="00240A15"/>
+    <w:pPr>
+      <w:tabs>
+        <w:tab w:val="center" w:pos="4513"/>
+        <w:tab w:val="right" w:pos="9026"/>
+      </w:tabs>
+      <w:spacing w:after="0"/>
+    </w:pPr>
+  </w:style>
+  <w:style w:type="character" w:customStyle="1" w:styleId="FooterChar">
+    <w:name w:val="Footer Char"/>
+    <w:basedOn w:val="DefaultParagraphFont"/>
+    <w:link w:val="Footer"/>
+    <w:rsid w:val="00240A15"/>
+    <w:rPr>
+      <w:sz w:val="22"/>
+    </w:rPr>
+  </w:style>
+  <w:style w:type="character" w:styleId="PageNumber">
+    <w:name w:val="page number"/>
+    <w:basedOn w:val="DefaultParagraphFont"/>
+    <w:semiHidden/>
+    <w:unhideWhenUsed/>
+    <w:rsid w:val="00240A15"/>
+  </w:style>
 </w:styles>
 </file>
 

</xml_diff>